<commit_message>
[docs] rewrite user manial
</commit_message>
<xml_diff>
--- a/docs/UserManual.docx
+++ b/docs/UserManual.docx
@@ -2,6 +2,246 @@
 <file path=word/document.xml><?xml version="1.0" encoding="utf-8"?>
 <w:document xmlns:o="urn:schemas-microsoft-com:office:office" xmlns:r="http://schemas.openxmlformats.org/officeDocument/2006/relationships" xmlns:v="urn:schemas-microsoft-com:vml" xmlns:w="http://schemas.openxmlformats.org/wordprocessingml/2006/main" xmlns:w10="urn:schemas-microsoft-com:office:word" xmlns:wp="http://schemas.openxmlformats.org/drawingml/2006/wordprocessingDrawing" xmlns:wps="http://schemas.microsoft.com/office/word/2010/wordprocessingShape" xmlns:wpg="http://schemas.microsoft.com/office/word/2010/wordprocessingGroup" xmlns:mc="http://schemas.openxmlformats.org/markup-compatibility/2006" xmlns:wp14="http://schemas.microsoft.com/office/word/2010/wordprocessingDrawing" xmlns:w14="http://schemas.microsoft.com/office/word/2010/wordml" mc:Ignorable="w14 wp14">
   <w:body>
+    <w:tbl>
+      <w:tblPr>
+        <w:tblW w:w="9571" w:type="dxa"/>
+        <w:jc w:val="left"/>
+        <w:tblInd w:w="0" w:type="dxa"/>
+        <w:tblLayout w:type="fixed"/>
+        <w:tblCellMar>
+          <w:top w:w="0" w:type="dxa"/>
+          <w:left w:w="108" w:type="dxa"/>
+          <w:bottom w:w="0" w:type="dxa"/>
+          <w:right w:w="108" w:type="dxa"/>
+        </w:tblCellMar>
+        <w:tblLook w:val="00a0" w:noHBand="0" w:noVBand="0" w:firstColumn="1" w:lastRow="0" w:lastColumn="0" w:firstRow="1"/>
+      </w:tblPr>
+      <w:tblGrid>
+        <w:gridCol w:w="9571"/>
+      </w:tblGrid>
+      <w:tr>
+        <w:trPr>
+          <w:trHeight w:val="1617" w:hRule="exact"/>
+        </w:trPr>
+        <w:tc>
+          <w:tcPr>
+            <w:tcW w:w="9571" w:type="dxa"/>
+            <w:tcBorders/>
+            <w:vAlign w:val="center"/>
+          </w:tcPr>
+          <w:p>
+            <w:pPr>
+              <w:pStyle w:val="Normal"/>
+              <w:widowControl w:val="false"/>
+              <w:spacing w:before="0" w:after="120"/>
+              <w:jc w:val="center"/>
+              <w:rPr/>
+            </w:pPr>
+            <w:r>
+              <w:rPr/>
+              <w:t>КАФЕДРА КОМПЬЮТЕРНЫЕ СИСТЕМЫ И ТЕХНОЛОГИИ (№ 12)</w:t>
+            </w:r>
+          </w:p>
+        </w:tc>
+      </w:tr>
+      <w:tr>
+        <w:trPr>
+          <w:trHeight w:val="5744" w:hRule="exact"/>
+        </w:trPr>
+        <w:tc>
+          <w:tcPr>
+            <w:tcW w:w="9571" w:type="dxa"/>
+            <w:tcBorders/>
+            <w:vAlign w:val="center"/>
+          </w:tcPr>
+          <w:p>
+            <w:pPr>
+              <w:pStyle w:val="DocumentName"/>
+              <w:widowControl w:val="false"/>
+              <w:tabs>
+                <w:tab w:val="clear" w:pos="708"/>
+                <w:tab w:val="left" w:pos="3252" w:leader="none"/>
+                <w:tab w:val="center" w:pos="4853" w:leader="none"/>
+              </w:tabs>
+              <w:spacing w:lineRule="auto" w:line="360" w:before="120" w:after="120"/>
+              <w:ind w:left="0" w:right="0" w:hanging="0"/>
+              <w:contextualSpacing/>
+              <w:rPr>
+                <w:caps/>
+                <w:sz w:val="28"/>
+                <w:szCs w:val="28"/>
+              </w:rPr>
+            </w:pPr>
+            <w:r>
+              <w:rPr/>
+              <w:t>Управление проектами и задачами</w:t>
+            </w:r>
+          </w:p>
+          <w:p>
+            <w:pPr>
+              <w:pStyle w:val="DocumentName"/>
+              <w:widowControl w:val="false"/>
+              <w:tabs>
+                <w:tab w:val="clear" w:pos="708"/>
+                <w:tab w:val="left" w:pos="1605" w:leader="none"/>
+              </w:tabs>
+              <w:spacing w:lineRule="auto" w:line="360" w:before="120" w:after="120"/>
+              <w:ind w:left="0" w:right="284" w:hanging="0"/>
+              <w:contextualSpacing/>
+              <w:rPr>
+                <w:rFonts w:ascii="Times New Roman" w:hAnsi="Times New Roman" w:eastAsia="Times New Roman" w:cs="Times New Roman"/>
+                <w:b/>
+                <w:b/>
+                <w:caps/>
+                <w:color w:val="000000"/>
+                <w:kern w:val="0"/>
+                <w:sz w:val="32"/>
+                <w:szCs w:val="32"/>
+                <w:lang w:val="ru-RU" w:eastAsia="zh-CN" w:bidi="ar-SA"/>
+              </w:rPr>
+            </w:pPr>
+            <w:r>
+              <w:rPr>
+                <w:rFonts w:eastAsia="Times New Roman" w:cs="Times New Roman"/>
+                <w:b/>
+                <w:caps/>
+                <w:color w:val="000000"/>
+                <w:kern w:val="0"/>
+                <w:sz w:val="32"/>
+                <w:szCs w:val="32"/>
+                <w:lang w:val="ru-RU" w:eastAsia="zh-CN" w:bidi="ar-SA"/>
+              </w:rPr>
+              <w:t>Руководство пользователя</w:t>
+            </w:r>
+          </w:p>
+          <w:p>
+            <w:pPr>
+              <w:pStyle w:val="DocumentName"/>
+              <w:widowControl w:val="false"/>
+              <w:tabs>
+                <w:tab w:val="clear" w:pos="708"/>
+                <w:tab w:val="left" w:pos="1605" w:leader="none"/>
+              </w:tabs>
+              <w:spacing w:lineRule="auto" w:line="360" w:before="120" w:after="120"/>
+              <w:ind w:left="0" w:right="284" w:hanging="0"/>
+              <w:contextualSpacing/>
+              <w:rPr>
+                <w:b w:val="false"/>
+                <w:b w:val="false"/>
+                <w:sz w:val="24"/>
+                <w:szCs w:val="24"/>
+                <w:lang w:val="en-US"/>
+              </w:rPr>
+            </w:pPr>
+            <w:r>
+              <w:rPr>
+                <w:b w:val="false"/>
+                <w:sz w:val="24"/>
+                <w:szCs w:val="24"/>
+              </w:rPr>
+              <w:t xml:space="preserve">Листов </w:t>
+            </w:r>
+            <w:r>
+              <w:rPr>
+                <w:b w:val="false"/>
+                <w:sz w:val="24"/>
+                <w:szCs w:val="24"/>
+                <w:lang w:val="en-US"/>
+              </w:rPr>
+              <w:t>??</w:t>
+            </w:r>
+          </w:p>
+          <w:p>
+            <w:pPr>
+              <w:pStyle w:val="DocumentName"/>
+              <w:widowControl w:val="false"/>
+              <w:spacing w:lineRule="auto" w:line="360" w:before="120" w:after="120"/>
+              <w:ind w:left="0" w:right="284" w:hanging="0"/>
+              <w:contextualSpacing/>
+              <w:rPr>
+                <w:b w:val="false"/>
+                <w:b w:val="false"/>
+                <w:sz w:val="24"/>
+                <w:szCs w:val="24"/>
+              </w:rPr>
+            </w:pPr>
+            <w:r>
+              <w:rPr>
+                <w:b w:val="false"/>
+                <w:sz w:val="24"/>
+                <w:szCs w:val="24"/>
+              </w:rPr>
+              <w:t>Версия 1.0</w:t>
+            </w:r>
+          </w:p>
+          <w:p>
+            <w:pPr>
+              <w:pStyle w:val="Normal"/>
+              <w:widowControl w:val="false"/>
+              <w:spacing w:before="0" w:after="120"/>
+              <w:jc w:val="center"/>
+              <w:rPr/>
+            </w:pPr>
+            <w:r>
+              <w:rPr/>
+            </w:r>
+          </w:p>
+        </w:tc>
+      </w:tr>
+      <w:tr>
+        <w:trPr>
+          <w:trHeight w:val="5478" w:hRule="exact"/>
+        </w:trPr>
+        <w:tc>
+          <w:tcPr>
+            <w:tcW w:w="9571" w:type="dxa"/>
+            <w:tcBorders/>
+          </w:tcPr>
+          <w:p>
+            <w:pPr>
+              <w:pStyle w:val="DocumentName"/>
+              <w:widowControl w:val="false"/>
+              <w:tabs>
+                <w:tab w:val="clear" w:pos="708"/>
+                <w:tab w:val="left" w:pos="3252" w:leader="none"/>
+                <w:tab w:val="center" w:pos="4853" w:leader="none"/>
+              </w:tabs>
+              <w:spacing w:lineRule="auto" w:line="360" w:before="120" w:after="120"/>
+              <w:ind w:left="0" w:right="0" w:hanging="0"/>
+              <w:contextualSpacing/>
+              <w:rPr/>
+            </w:pPr>
+            <w:r>
+              <w:rPr/>
+            </w:r>
+          </w:p>
+        </w:tc>
+      </w:tr>
+      <w:tr>
+        <w:trPr>
+          <w:trHeight w:val="718" w:hRule="exact"/>
+        </w:trPr>
+        <w:tc>
+          <w:tcPr>
+            <w:tcW w:w="9571" w:type="dxa"/>
+            <w:tcBorders/>
+          </w:tcPr>
+          <w:p>
+            <w:pPr>
+              <w:pStyle w:val="Normal"/>
+              <w:widowControl w:val="false"/>
+              <w:spacing w:before="0" w:after="120"/>
+              <w:jc w:val="center"/>
+              <w:rPr/>
+            </w:pPr>
+            <w:r>
+              <w:rPr/>
+              <w:t>Москва, 20_</w:t>
+            </w:r>
+          </w:p>
+        </w:tc>
+      </w:tr>
+    </w:tbl>
     <w:p>
       <w:pPr>
         <w:pStyle w:val="Heading1"/>
@@ -11,6 +251,9 @@
           <w:szCs w:val="32"/>
         </w:rPr>
       </w:pPr>
+      <w:r>
+        <w:br w:type="page"/>
+      </w:r>
       <w:r>
         <w:rPr>
           <w:sz w:val="32"/>
@@ -740,7 +983,124 @@
           <w:sz w:val="32"/>
           <w:szCs w:val="32"/>
         </w:rPr>
-        <w:t>Вход в систему</w:t>
+        <w:t>Базовые требования и рекомендации</w:t>
+      </w:r>
+    </w:p>
+    <w:p>
+      <w:pPr>
+        <w:pStyle w:val="Heading2"/>
+        <w:numPr>
+          <w:ilvl w:val="0"/>
+          <w:numId w:val="2"/>
+        </w:numPr>
+        <w:spacing w:lineRule="auto" w:line="360" w:before="0" w:after="0"/>
+        <w:ind w:left="0" w:hanging="0"/>
+        <w:rPr>
+          <w:rFonts w:ascii="Times New Roman" w:hAnsi="Times New Roman" w:eastAsia="Times New Roman" w:cs="Times New Roman"/>
+          <w:b/>
+          <w:b/>
+          <w:bCs/>
+          <w:i/>
+          <w:i/>
+          <w:iCs/>
+          <w:color w:val="000000"/>
+          <w:kern w:val="0"/>
+          <w:sz w:val="28"/>
+          <w:szCs w:val="28"/>
+          <w:lang w:val="ru-RU" w:eastAsia="zh-CN" w:bidi="ar-SA"/>
+        </w:rPr>
+      </w:pPr>
+      <w:r>
+        <w:rPr>
+          <w:rFonts w:eastAsia="Times New Roman" w:cs="Times New Roman" w:ascii="Times New Roman" w:hAnsi="Times New Roman"/>
+          <w:b/>
+          <w:bCs/>
+          <w:i/>
+          <w:iCs/>
+          <w:color w:val="000000"/>
+          <w:kern w:val="0"/>
+          <w:sz w:val="28"/>
+          <w:szCs w:val="28"/>
+          <w:lang w:val="ru-RU" w:eastAsia="zh-CN" w:bidi="ar-SA"/>
+        </w:rPr>
+        <w:t>Требования к аппаратному и программному обеспечению</w:t>
+      </w:r>
+    </w:p>
+    <w:p>
+      <w:pPr>
+        <w:pStyle w:val="Normal"/>
+        <w:spacing w:lineRule="auto" w:line="240" w:before="0" w:after="0"/>
+        <w:ind w:left="0" w:hanging="0"/>
+        <w:rPr/>
+      </w:pPr>
+      <w:r>
+        <w:rPr>
+          <w:rFonts w:eastAsia="Times New Roman" w:cs="Times New Roman"/>
+          <w:b/>
+          <w:bCs/>
+          <w:i/>
+          <w:iCs/>
+          <w:color w:val="000000"/>
+          <w:kern w:val="0"/>
+          <w:sz w:val="28"/>
+          <w:szCs w:val="28"/>
+          <w:lang w:val="ru-RU" w:eastAsia="zh-CN" w:bidi="ar-SA"/>
+        </w:rPr>
+        <w:tab/>
+      </w:r>
+      <w:r>
+        <w:rPr>
+          <w:rFonts w:eastAsia="Times New Roman" w:cs="Times New Roman"/>
+          <w:b w:val="false"/>
+          <w:bCs w:val="false"/>
+          <w:i w:val="false"/>
+          <w:iCs w:val="false"/>
+          <w:color w:val="000000"/>
+          <w:kern w:val="0"/>
+          <w:sz w:val="24"/>
+          <w:szCs w:val="24"/>
+          <w:lang w:val="ru-RU" w:eastAsia="zh-CN" w:bidi="ar-SA"/>
+        </w:rPr>
+        <w:t>Д</w:t>
+      </w:r>
+      <w:r>
+        <w:rPr>
+          <w:rFonts w:eastAsia="Times New Roman" w:cs="Times New Roman"/>
+          <w:b w:val="false"/>
+          <w:bCs w:val="false"/>
+          <w:i w:val="false"/>
+          <w:iCs w:val="false"/>
+          <w:color w:val="000000"/>
+          <w:kern w:val="0"/>
+          <w:sz w:val="24"/>
+          <w:szCs w:val="24"/>
+          <w:lang w:val="ru-RU" w:eastAsia="zh-CN" w:bidi="ar-SA"/>
+        </w:rPr>
+        <w:t>ля доступа к приложению требуется компьютер или ноутбук, оснащенный современной ОС, поддерживаемой веб-браузерами Chrome/Chromium 85 и выше, а также Mozilla Firefox 78 и выше, в версии для рабочего стола. Версии веб-браузеров для мобильных устройств не поддерживаются. Работа интерфейса не гарантируется при использовании браузерных дополнений. Для данного устройства требуется обеспечить доступ к серверу системы.</w:t>
+      </w:r>
+    </w:p>
+    <w:p>
+      <w:pPr>
+        <w:pStyle w:val="Normal"/>
+        <w:spacing w:lineRule="auto" w:line="240" w:before="0" w:after="0"/>
+        <w:ind w:left="0" w:hanging="0"/>
+        <w:rPr>
+          <w:rFonts w:ascii="Times New Roman" w:hAnsi="Times New Roman" w:eastAsia="Times New Roman" w:cs="Times New Roman"/>
+          <w:b w:val="false"/>
+          <w:b w:val="false"/>
+          <w:bCs w:val="false"/>
+          <w:i w:val="false"/>
+          <w:i w:val="false"/>
+          <w:iCs w:val="false"/>
+          <w:color w:val="000000"/>
+          <w:kern w:val="0"/>
+          <w:sz w:val="24"/>
+          <w:szCs w:val="24"/>
+          <w:lang w:val="ru-RU" w:eastAsia="zh-CN" w:bidi="ar-SA"/>
+        </w:rPr>
+      </w:pPr>
+      <w:r>
+        <w:rPr/>
       </w:r>
     </w:p>
     <w:p>
@@ -753,24 +1113,199 @@
         <w:spacing w:lineRule="auto" w:line="360" w:before="0" w:after="0"/>
         <w:ind w:left="0" w:hanging="0"/>
         <w:rPr>
+          <w:rFonts w:ascii="Times New Roman" w:hAnsi="Times New Roman" w:eastAsia="Times New Roman" w:cs="Times New Roman"/>
+          <w:b w:val="false"/>
+          <w:b w:val="false"/>
+          <w:bCs w:val="false"/>
+          <w:i w:val="false"/>
+          <w:i w:val="false"/>
+          <w:iCs w:val="false"/>
+          <w:color w:val="000000"/>
+          <w:kern w:val="0"/>
+          <w:sz w:val="24"/>
+          <w:szCs w:val="24"/>
+          <w:lang w:val="ru-RU" w:eastAsia="zh-CN" w:bidi="ar-SA"/>
+        </w:rPr>
+      </w:pPr>
+      <w:r>
+        <w:rPr>
+          <w:rFonts w:eastAsia="Times New Roman" w:cs="Times New Roman" w:ascii="Times New Roman" w:hAnsi="Times New Roman"/>
+          <w:b w:val="false"/>
+          <w:bCs w:val="false"/>
+          <w:i w:val="false"/>
+          <w:iCs w:val="false"/>
+          <w:color w:val="000000"/>
+          <w:kern w:val="0"/>
+          <w:sz w:val="24"/>
+          <w:szCs w:val="24"/>
+          <w:lang w:val="ru-RU" w:eastAsia="zh-CN" w:bidi="ar-SA"/>
+        </w:rPr>
+        <w:t>Требования к пользователю системы</w:t>
+      </w:r>
+    </w:p>
+    <w:p>
+      <w:pPr>
+        <w:pStyle w:val="Normal"/>
+        <w:spacing w:lineRule="auto" w:line="240" w:before="0" w:after="0"/>
+        <w:ind w:left="0" w:hanging="0"/>
+        <w:rPr>
           <w:rFonts w:ascii="Times New Roman" w:hAnsi="Times New Roman"/>
         </w:rPr>
       </w:pPr>
       <w:r>
         <w:rPr>
-          <w:rFonts w:cs="Times New Roman" w:ascii="Times New Roman" w:hAnsi="Times New Roman"/>
-        </w:rPr>
-        <w:t>Экран входа в систему</w:t>
+          <w:rFonts w:eastAsia="Times New Roman" w:cs="Times New Roman"/>
+          <w:b w:val="false"/>
+          <w:bCs w:val="false"/>
+          <w:i w:val="false"/>
+          <w:iCs w:val="false"/>
+          <w:color w:val="000000"/>
+          <w:kern w:val="0"/>
+          <w:sz w:val="24"/>
+          <w:szCs w:val="24"/>
+          <w:lang w:val="ru-RU" w:eastAsia="zh-CN" w:bidi="ar-SA"/>
+        </w:rPr>
+        <w:tab/>
+        <w:t>Для эффективного использования системы пользователю следует иметь базовые навыки использования веб-браузера, а также уметь пользоваться веб-интерфейсами, а также быть способным использовать визуальные интерфейсы. Система не тестировалась и может не работать с внешними средствами повышения доступности.</w:t>
       </w:r>
     </w:p>
     <w:p>
       <w:pPr>
         <w:pStyle w:val="Normal"/>
-        <w:rPr/>
-      </w:pPr>
-      <w:r>
-        <w:rPr/>
-        <w:t>Приложение доступно по адресу, сконфигурированному в настройках сервера. Для получения адреса следует обратиться к администратору. Для использования приложения следует использовать современный веб-браузер, такой как Google Chrome/Chromium 85 и выше, Mozilla Firefox 78 и выше или Apple Safari 14 и выше, в версиях для рабочего стола.</w:t>
+        <w:spacing w:lineRule="auto" w:line="240" w:before="0" w:after="0"/>
+        <w:ind w:left="0" w:hanging="0"/>
+        <w:rPr>
+          <w:rFonts w:ascii="Times New Roman" w:hAnsi="Times New Roman"/>
+        </w:rPr>
+      </w:pPr>
+      <w:r>
+        <w:rPr/>
+      </w:r>
+    </w:p>
+    <w:p>
+      <w:pPr>
+        <w:pStyle w:val="Normal"/>
+        <w:spacing w:lineRule="auto" w:line="240" w:before="0" w:after="0"/>
+        <w:ind w:left="0" w:hanging="0"/>
+        <w:rPr>
+          <w:rFonts w:ascii="Times New Roman" w:hAnsi="Times New Roman"/>
+        </w:rPr>
+      </w:pPr>
+      <w:r>
+        <w:rPr>
+          <w:rFonts w:eastAsia="Times New Roman" w:cs="Times New Roman"/>
+          <w:b w:val="false"/>
+          <w:bCs w:val="false"/>
+          <w:i w:val="false"/>
+          <w:iCs w:val="false"/>
+          <w:color w:val="000000"/>
+          <w:kern w:val="0"/>
+          <w:sz w:val="24"/>
+          <w:szCs w:val="24"/>
+          <w:lang w:val="ru-RU" w:eastAsia="zh-CN" w:bidi="ar-SA"/>
+        </w:rPr>
+        <w:tab/>
+        <w:t>Для работы в системе требуется использовать логин и пароль, которые могут быть получены у администратора системы.</w:t>
+      </w:r>
+    </w:p>
+    <w:p>
+      <w:pPr>
+        <w:pStyle w:val="Normal"/>
+        <w:spacing w:lineRule="auto" w:line="240" w:before="0" w:after="0"/>
+        <w:ind w:left="0" w:hanging="0"/>
+        <w:rPr>
+          <w:rFonts w:ascii="Times New Roman" w:hAnsi="Times New Roman"/>
+        </w:rPr>
+      </w:pPr>
+      <w:r>
+        <w:rPr/>
+      </w:r>
+    </w:p>
+    <w:p>
+      <w:pPr>
+        <w:pStyle w:val="Heading1"/>
+        <w:numPr>
+          <w:ilvl w:val="0"/>
+          <w:numId w:val="0"/>
+        </w:numPr>
+        <w:spacing w:lineRule="auto" w:line="360" w:before="0" w:after="0"/>
+        <w:ind w:left="0" w:hanging="0"/>
+        <w:rPr>
+          <w:sz w:val="32"/>
+          <w:szCs w:val="32"/>
+        </w:rPr>
+      </w:pPr>
+      <w:r>
+        <w:rPr>
+          <w:rFonts w:cs="Times New Roman"/>
+          <w:sz w:val="32"/>
+          <w:szCs w:val="32"/>
+        </w:rPr>
+        <w:t>Вход в систему</w:t>
+      </w:r>
+    </w:p>
+    <w:p>
+      <w:pPr>
+        <w:pStyle w:val="Heading2"/>
+        <w:numPr>
+          <w:ilvl w:val="0"/>
+          <w:numId w:val="2"/>
+        </w:numPr>
+        <w:spacing w:lineRule="auto" w:line="360" w:before="0" w:after="0"/>
+        <w:ind w:left="0" w:hanging="0"/>
+        <w:rPr>
+          <w:rFonts w:ascii="Times New Roman" w:hAnsi="Times New Roman" w:eastAsia="Times New Roman" w:cs="Times New Roman"/>
+          <w:b/>
+          <w:b/>
+          <w:bCs/>
+          <w:i/>
+          <w:i/>
+          <w:iCs/>
+          <w:color w:val="000000"/>
+          <w:kern w:val="0"/>
+          <w:sz w:val="28"/>
+          <w:szCs w:val="28"/>
+          <w:lang w:val="ru-RU" w:eastAsia="zh-CN" w:bidi="ar-SA"/>
+        </w:rPr>
+      </w:pPr>
+      <w:r>
+        <w:rPr>
+          <w:rFonts w:eastAsia="Times New Roman" w:cs="Times New Roman" w:ascii="Times New Roman" w:hAnsi="Times New Roman"/>
+          <w:b/>
+          <w:bCs/>
+          <w:i/>
+          <w:iCs/>
+          <w:color w:val="000000"/>
+          <w:kern w:val="0"/>
+          <w:sz w:val="28"/>
+          <w:szCs w:val="28"/>
+          <w:lang w:val="ru-RU" w:eastAsia="zh-CN" w:bidi="ar-SA"/>
+        </w:rPr>
+        <w:t>Осуществление схода в систему</w:t>
+      </w:r>
+    </w:p>
+    <w:p>
+      <w:pPr>
+        <w:pStyle w:val="Normal"/>
+        <w:rPr>
+          <w:rFonts w:ascii="Times New Roman" w:hAnsi="Times New Roman" w:eastAsia="Times New Roman" w:cs="Times New Roman"/>
+          <w:color w:val="000000"/>
+          <w:kern w:val="0"/>
+          <w:sz w:val="24"/>
+          <w:szCs w:val="24"/>
+          <w:lang w:val="ru-RU" w:eastAsia="zh-CN" w:bidi="ar-SA"/>
+        </w:rPr>
+      </w:pPr>
+      <w:r>
+        <w:rPr>
+          <w:rFonts w:eastAsia="Times New Roman" w:cs="Times New Roman"/>
+          <w:color w:val="000000"/>
+          <w:kern w:val="0"/>
+          <w:sz w:val="24"/>
+          <w:szCs w:val="24"/>
+          <w:lang w:val="ru-RU" w:eastAsia="zh-CN" w:bidi="ar-SA"/>
+        </w:rPr>
+        <w:t>Для входа в систему необходимо ввести в адресной строке браузера доменное имя или адрес сервера (или иначе перейти по данной ссылке), и ввести логин и пароль пользователя, и нажать «Войти». Поля являются обязательными для заполнения. В случае успеха произдёт перенаправление на главный экран.</w:t>
       </w:r>
     </w:p>
     <w:p>
@@ -782,7 +1317,7 @@
       </w:pPr>
       <w:r>
         <w:drawing>
-          <wp:anchor behindDoc="0" distT="0" distB="0" distL="0" distR="0" simplePos="0" locked="0" layoutInCell="0" allowOverlap="1" relativeHeight="7">
+          <wp:anchor behindDoc="0" distT="0" distB="0" distL="0" distR="0" simplePos="0" locked="0" layoutInCell="0" allowOverlap="1" relativeHeight="6">
             <wp:simplePos x="0" y="0"/>
             <wp:positionH relativeFrom="column">
               <wp:align>center</wp:align>
@@ -880,79 +1415,204 @@
         <w:spacing w:lineRule="auto" w:line="360" w:before="0" w:after="0"/>
         <w:ind w:left="0" w:hanging="0"/>
         <w:rPr>
+          <w:rFonts w:ascii="Times New Roman" w:hAnsi="Times New Roman" w:eastAsia="Times New Roman" w:cs="Times New Roman"/>
+          <w:b/>
+          <w:b/>
+          <w:bCs/>
+          <w:i/>
+          <w:i/>
+          <w:iCs/>
+          <w:color w:val="000000"/>
+          <w:kern w:val="0"/>
           <w:sz w:val="32"/>
           <w:szCs w:val="32"/>
-        </w:rPr>
-      </w:pPr>
-      <w:r>
-        <w:rPr>
+          <w:lang w:val="ru-RU" w:eastAsia="zh-CN" w:bidi="ar-SA"/>
+        </w:rPr>
+      </w:pPr>
+      <w:r>
+        <w:rPr>
+          <w:rFonts w:eastAsia="Times New Roman" w:cs="Times New Roman"/>
+          <w:b/>
+          <w:bCs/>
           <w:i/>
           <w:iCs/>
+          <w:color w:val="000000"/>
+          <w:kern w:val="0"/>
           <w:sz w:val="32"/>
           <w:szCs w:val="32"/>
-        </w:rPr>
-        <w:t>Управление проектами и задачами</w:t>
+          <w:lang w:val="ru-RU" w:eastAsia="zh-CN" w:bidi="ar-SA"/>
+        </w:rPr>
+        <w:t>Основной интефейс системы</w:t>
       </w:r>
     </w:p>
     <w:p>
       <w:pPr>
         <w:pStyle w:val="Heading2"/>
         <w:numPr>
-          <w:ilvl w:val="1"/>
+          <w:ilvl w:val="0"/>
           <w:numId w:val="2"/>
         </w:numPr>
         <w:spacing w:lineRule="auto" w:line="360" w:before="0" w:after="0"/>
         <w:ind w:left="0" w:hanging="0"/>
         <w:rPr>
-          <w:rFonts w:ascii="Times New Roman" w:hAnsi="Times New Roman"/>
-        </w:rPr>
-      </w:pPr>
-      <w:r>
-        <w:rPr>
-          <w:rFonts w:ascii="Times New Roman" w:hAnsi="Times New Roman"/>
-        </w:rPr>
-        <w:t>Управление проектами</w:t>
+          <w:rFonts w:ascii="Times New Roman" w:hAnsi="Times New Roman" w:eastAsia="Times New Roman" w:cs="Arial"/>
+          <w:b/>
+          <w:b/>
+          <w:bCs/>
+          <w:i/>
+          <w:i/>
+          <w:iCs/>
+          <w:color w:val="000000"/>
+          <w:kern w:val="0"/>
+          <w:sz w:val="28"/>
+          <w:szCs w:val="28"/>
+          <w:lang w:val="ru-RU" w:eastAsia="zh-CN" w:bidi="ar-SA"/>
+        </w:rPr>
+      </w:pPr>
+      <w:r>
+        <w:rPr>
+          <w:rFonts w:eastAsia="Times New Roman" w:cs="Arial" w:ascii="Times New Roman" w:hAnsi="Times New Roman"/>
+          <w:b/>
+          <w:bCs/>
+          <w:i/>
+          <w:iCs/>
+          <w:color w:val="000000"/>
+          <w:kern w:val="0"/>
+          <w:sz w:val="28"/>
+          <w:szCs w:val="28"/>
+          <w:lang w:val="ru-RU" w:eastAsia="zh-CN" w:bidi="ar-SA"/>
+        </w:rPr>
+        <w:t>О</w:t>
+      </w:r>
+      <w:r>
+        <w:rPr>
+          <w:rFonts w:eastAsia="Times New Roman" w:cs="Arial" w:ascii="Times New Roman" w:hAnsi="Times New Roman"/>
+          <w:b/>
+          <w:bCs/>
+          <w:i/>
+          <w:iCs/>
+          <w:color w:val="000000"/>
+          <w:kern w:val="0"/>
+          <w:sz w:val="28"/>
+          <w:szCs w:val="28"/>
+          <w:lang w:val="ru-RU" w:eastAsia="zh-CN" w:bidi="ar-SA"/>
+        </w:rPr>
+        <w:t>сновные элеметы управления</w:t>
+      </w:r>
+    </w:p>
+    <w:p>
+      <w:pPr>
+        <w:pStyle w:val="Normal"/>
+        <w:spacing w:lineRule="auto" w:line="240" w:before="0" w:after="0"/>
+        <w:ind w:left="0" w:hanging="0"/>
+        <w:rPr>
+          <w:b w:val="false"/>
+          <w:b w:val="false"/>
+          <w:bCs w:val="false"/>
+          <w:i w:val="false"/>
+          <w:i w:val="false"/>
+          <w:iCs w:val="false"/>
+          <w:sz w:val="24"/>
+          <w:szCs w:val="24"/>
+        </w:rPr>
+      </w:pPr>
+      <w:r>
+        <w:rPr>
+          <w:rFonts w:eastAsia="Times New Roman" w:cs="Arial"/>
+          <w:b w:val="false"/>
+          <w:bCs w:val="false"/>
+          <w:i w:val="false"/>
+          <w:iCs w:val="false"/>
+          <w:color w:val="000000"/>
+          <w:kern w:val="0"/>
+          <w:sz w:val="24"/>
+          <w:szCs w:val="24"/>
+          <w:lang w:val="ru-RU" w:eastAsia="zh-CN" w:bidi="ar-SA"/>
+        </w:rPr>
+        <w:t>На рисунке 2 обозначены основные элементы управления системы. Данные элементы универсальны для всех экранов. Цифрами обозначены:</w:t>
+      </w:r>
+    </w:p>
+    <w:p>
+      <w:pPr>
+        <w:pStyle w:val="Normal"/>
+        <w:numPr>
+          <w:ilvl w:val="0"/>
+          <w:numId w:val="7"/>
+        </w:numPr>
+        <w:spacing w:lineRule="auto" w:line="240" w:before="0" w:after="0"/>
+        <w:rPr/>
+      </w:pPr>
+      <w:r>
+        <w:rPr/>
+        <w:t>Иконка пользователя. При наведении появляется меню информации о пользователе;</w:t>
+      </w:r>
+    </w:p>
+    <w:p>
+      <w:pPr>
+        <w:pStyle w:val="Normal"/>
+        <w:numPr>
+          <w:ilvl w:val="0"/>
+          <w:numId w:val="7"/>
+        </w:numPr>
+        <w:spacing w:lineRule="auto" w:line="240" w:before="0" w:after="0"/>
+        <w:rPr/>
+      </w:pPr>
+      <w:r>
+        <w:rPr/>
+        <w:t>Меню информации о пользователе. Для выхода из системы следует нажать «Выйти»;</w:t>
+      </w:r>
+    </w:p>
+    <w:p>
+      <w:pPr>
+        <w:pStyle w:val="Normal"/>
+        <w:numPr>
+          <w:ilvl w:val="0"/>
+          <w:numId w:val="7"/>
+        </w:numPr>
+        <w:spacing w:lineRule="auto" w:line="240" w:before="0" w:after="0"/>
+        <w:rPr/>
+      </w:pPr>
+      <w:r>
+        <w:rPr/>
+        <w:t>Переключатель экранов. Представлен в развернутом режиме, также может отображаться без подписей. Назначения иконок приведены в 1.4;</w:t>
+      </w:r>
+    </w:p>
+    <w:p>
+      <w:pPr>
+        <w:pStyle w:val="Normal"/>
+        <w:numPr>
+          <w:ilvl w:val="0"/>
+          <w:numId w:val="7"/>
+        </w:numPr>
+        <w:spacing w:lineRule="auto" w:line="360" w:before="0" w:after="0"/>
+        <w:rPr/>
+      </w:pPr>
+      <w:r>
+        <w:rPr/>
+        <w:t>Кнопка сворачивания «&lt;» и разворачивания «&gt;» переключателя экранов.</w:t>
       </w:r>
     </w:p>
     <w:p>
       <w:pPr>
         <w:pStyle w:val="Normal"/>
         <w:spacing w:lineRule="auto" w:line="360" w:before="0" w:after="0"/>
-        <w:ind w:hanging="0"/>
-        <w:rPr/>
-      </w:pPr>
-      <w:r>
-        <w:rPr>
-          <w:rFonts w:cs="Arial"/>
-          <w:b/>
-          <w:bCs/>
-          <w:i/>
-          <w:iCs/>
-        </w:rPr>
-        <w:t>1.6.1 Главный экран управления проектами</w:t>
-      </w:r>
-    </w:p>
-    <w:p>
-      <w:pPr>
-        <w:pStyle w:val="Style14"/>
-        <w:ind w:hanging="0"/>
         <w:jc w:val="center"/>
         <w:rPr/>
       </w:pPr>
       <w:r>
         <w:drawing>
-          <wp:anchor behindDoc="0" distT="0" distB="0" distL="0" distR="0" simplePos="0" locked="0" layoutInCell="0" allowOverlap="1" relativeHeight="8">
+          <wp:anchor behindDoc="0" distT="0" distB="0" distL="0" distR="0" simplePos="0" locked="0" layoutInCell="0" allowOverlap="1" relativeHeight="11">
             <wp:simplePos x="0" y="0"/>
             <wp:positionH relativeFrom="column">
-              <wp:align>center</wp:align>
+              <wp:posOffset>114300</wp:posOffset>
             </wp:positionH>
             <wp:positionV relativeFrom="paragraph">
-              <wp:posOffset>635</wp:posOffset>
+              <wp:posOffset>-66675</wp:posOffset>
             </wp:positionV>
-            <wp:extent cx="5940425" cy="3853815"/>
+            <wp:extent cx="5711825" cy="3820795"/>
             <wp:effectExtent l="0" t="0" r="0" b="0"/>
             <wp:wrapTopAndBottom/>
-            <wp:docPr id="6" name="Image6" descr=""/>
+            <wp:docPr id="6" name="Image17" descr=""/>
             <wp:cNvGraphicFramePr>
               <a:graphicFrameLocks xmlns:a="http://schemas.openxmlformats.org/drawingml/2006/main" noChangeAspect="1"/>
             </wp:cNvGraphicFramePr>
@@ -960,7 +1620,7 @@
               <a:graphicData uri="http://schemas.openxmlformats.org/drawingml/2006/picture">
                 <pic:pic xmlns:pic="http://schemas.openxmlformats.org/drawingml/2006/picture">
                   <pic:nvPicPr>
-                    <pic:cNvPr id="6" name="Image6" descr=""/>
+                    <pic:cNvPr id="6" name="Image17" descr=""/>
                     <pic:cNvPicPr>
                       <a:picLocks noChangeAspect="1" noChangeArrowheads="1"/>
                     </pic:cNvPicPr>
@@ -974,7 +1634,7 @@
                   <pic:spPr bwMode="auto">
                     <a:xfrm>
                       <a:off x="0" y="0"/>
-                      <a:ext cx="5940425" cy="3853815"/>
+                      <a:ext cx="5711825" cy="3820795"/>
                     </a:xfrm>
                     <a:prstGeom prst="rect">
                       <a:avLst/>
@@ -987,50 +1647,194 @@
         </w:drawing>
       </w:r>
       <w:r>
-        <w:rPr>
-          <w:sz w:val="24"/>
-          <w:szCs w:val="24"/>
-        </w:rPr>
+        <w:rPr/>
         <w:t>Р</w:t>
       </w:r>
       <w:r>
-        <w:rPr>
-          <w:sz w:val="24"/>
-          <w:szCs w:val="24"/>
-        </w:rPr>
+        <w:rPr/>
         <w:t>ис.2. Главный экран управления проектами</w:t>
+      </w:r>
+    </w:p>
+    <w:p>
+      <w:pPr>
+        <w:pStyle w:val="Heading1"/>
+        <w:numPr>
+          <w:ilvl w:val="0"/>
+          <w:numId w:val="0"/>
+        </w:numPr>
+        <w:spacing w:lineRule="auto" w:line="360" w:before="0" w:after="0"/>
+        <w:ind w:left="0" w:hanging="0"/>
+        <w:rPr>
+          <w:rFonts w:ascii="Times New Roman" w:hAnsi="Times New Roman" w:eastAsia="Times New Roman" w:cs="Times New Roman"/>
+          <w:b/>
+          <w:b/>
+          <w:bCs/>
+          <w:i/>
+          <w:i/>
+          <w:iCs/>
+          <w:color w:val="000000"/>
+          <w:kern w:val="0"/>
+          <w:sz w:val="32"/>
+          <w:szCs w:val="32"/>
+          <w:lang w:val="ru-RU" w:eastAsia="zh-CN" w:bidi="ar-SA"/>
+        </w:rPr>
+      </w:pPr>
+      <w:r>
+        <w:rPr>
+          <w:rFonts w:eastAsia="Times New Roman" w:cs="Times New Roman"/>
+          <w:b/>
+          <w:bCs/>
+          <w:i/>
+          <w:iCs/>
+          <w:color w:val="000000"/>
+          <w:kern w:val="0"/>
+          <w:sz w:val="32"/>
+          <w:szCs w:val="32"/>
+          <w:lang w:val="ru-RU" w:eastAsia="zh-CN" w:bidi="ar-SA"/>
+        </w:rPr>
+      </w:r>
+      <w:r>
+        <w:br w:type="page"/>
+      </w:r>
+    </w:p>
+    <w:p>
+      <w:pPr>
+        <w:pStyle w:val="Heading1"/>
+        <w:numPr>
+          <w:ilvl w:val="0"/>
+          <w:numId w:val="0"/>
+        </w:numPr>
+        <w:spacing w:lineRule="auto" w:line="360" w:before="0" w:after="0"/>
+        <w:ind w:left="0" w:hanging="0"/>
+        <w:rPr>
+          <w:rFonts w:ascii="Times New Roman" w:hAnsi="Times New Roman" w:eastAsia="Times New Roman" w:cs="Times New Roman"/>
+          <w:b/>
+          <w:b/>
+          <w:bCs/>
+          <w:i/>
+          <w:i/>
+          <w:iCs/>
+          <w:color w:val="000000"/>
+          <w:kern w:val="0"/>
+          <w:sz w:val="32"/>
+          <w:szCs w:val="32"/>
+          <w:lang w:val="ru-RU" w:eastAsia="zh-CN" w:bidi="ar-SA"/>
+        </w:rPr>
+      </w:pPr>
+      <w:r>
+        <w:rPr>
+          <w:rFonts w:eastAsia="Times New Roman" w:cs="Times New Roman"/>
+          <w:b/>
+          <w:bCs/>
+          <w:i/>
+          <w:iCs/>
+          <w:color w:val="000000"/>
+          <w:kern w:val="0"/>
+          <w:sz w:val="32"/>
+          <w:szCs w:val="32"/>
+          <w:lang w:val="ru-RU" w:eastAsia="zh-CN" w:bidi="ar-SA"/>
+        </w:rPr>
+        <w:t>Управление задачами</w:t>
+      </w:r>
+    </w:p>
+    <w:p>
+      <w:pPr>
+        <w:pStyle w:val="Heading2"/>
+        <w:numPr>
+          <w:ilvl w:val="1"/>
+          <w:numId w:val="2"/>
+        </w:numPr>
+        <w:spacing w:lineRule="auto" w:line="360" w:before="0" w:after="0"/>
+        <w:ind w:left="0" w:hanging="0"/>
+        <w:rPr>
+          <w:rFonts w:ascii="Times New Roman" w:hAnsi="Times New Roman" w:eastAsia="Times New Roman" w:cs="Arial"/>
+          <w:b/>
+          <w:b/>
+          <w:bCs/>
+          <w:i/>
+          <w:i/>
+          <w:iCs/>
+          <w:color w:val="000000"/>
+          <w:kern w:val="0"/>
+          <w:sz w:val="28"/>
+          <w:szCs w:val="28"/>
+          <w:lang w:val="ru-RU" w:eastAsia="zh-CN" w:bidi="ar-SA"/>
+        </w:rPr>
+      </w:pPr>
+      <w:r>
+        <w:rPr>
+          <w:rFonts w:eastAsia="Times New Roman" w:cs="Arial" w:ascii="Times New Roman" w:hAnsi="Times New Roman"/>
+          <w:b/>
+          <w:bCs/>
+          <w:i/>
+          <w:iCs/>
+          <w:color w:val="000000"/>
+          <w:kern w:val="0"/>
+          <w:sz w:val="28"/>
+          <w:szCs w:val="28"/>
+          <w:lang w:val="ru-RU" w:eastAsia="zh-CN" w:bidi="ar-SA"/>
+        </w:rPr>
+        <w:t>Просмотр и изменение статуса задач</w:t>
+      </w:r>
+    </w:p>
+    <w:p>
+      <w:pPr>
+        <w:pStyle w:val="Normal"/>
+        <w:spacing w:lineRule="auto" w:line="240" w:before="0" w:after="0"/>
+        <w:ind w:left="0" w:hanging="0"/>
+        <w:rPr>
+          <w:b w:val="false"/>
+          <w:b w:val="false"/>
+          <w:bCs w:val="false"/>
+          <w:i w:val="false"/>
+          <w:i w:val="false"/>
+          <w:iCs w:val="false"/>
+          <w:sz w:val="24"/>
+          <w:szCs w:val="24"/>
+        </w:rPr>
+      </w:pPr>
+      <w:r>
+        <w:rPr>
+          <w:rFonts w:eastAsia="Times New Roman" w:cs="Arial"/>
+          <w:b w:val="false"/>
+          <w:bCs w:val="false"/>
+          <w:i w:val="false"/>
+          <w:iCs w:val="false"/>
+          <w:color w:val="000000"/>
+          <w:kern w:val="0"/>
+          <w:sz w:val="24"/>
+          <w:szCs w:val="24"/>
+          <w:lang w:val="ru-RU" w:eastAsia="zh-CN" w:bidi="ar-SA"/>
+        </w:rPr>
+        <w:t>Н</w:t>
+      </w:r>
+      <w:r>
+        <w:rPr>
+          <w:rFonts w:eastAsia="Times New Roman" w:cs="Arial"/>
+          <w:b w:val="false"/>
+          <w:bCs w:val="false"/>
+          <w:i w:val="false"/>
+          <w:iCs w:val="false"/>
+          <w:color w:val="000000"/>
+          <w:kern w:val="0"/>
+          <w:sz w:val="24"/>
+          <w:szCs w:val="24"/>
+          <w:lang w:val="ru-RU" w:eastAsia="zh-CN" w:bidi="ar-SA"/>
+        </w:rPr>
+        <w:t>а основном экране представлен список задач в форме доски, в колонках, соответствующих их статусу. Для смены статуса необходимо зажать левую кнопку мыши и переместить задачу в одну из соседних колонок. Перемещение через одну колонку за раз невозможно.</w:t>
       </w:r>
     </w:p>
     <w:p>
       <w:pPr>
         <w:pStyle w:val="Normal"/>
         <w:spacing w:lineRule="auto" w:line="360" w:before="0" w:after="0"/>
-        <w:ind w:hanging="0"/>
-        <w:jc w:val="left"/>
-        <w:rPr/>
-      </w:pPr>
-      <w:r>
-        <w:rPr>
-          <w:rFonts w:cs="Arial"/>
-          <w:b/>
-          <w:bCs/>
-          <w:i/>
-          <w:iCs/>
-        </w:rPr>
-        <w:t>1.6.2 Экран создания проекта</w:t>
-      </w:r>
-    </w:p>
-    <w:p>
-      <w:pPr>
-        <w:pStyle w:val="Normal"/>
-        <w:spacing w:lineRule="auto" w:line="360" w:before="0" w:after="0"/>
-        <w:ind w:hanging="0"/>
+        <w:ind w:left="0" w:hanging="0"/>
         <w:jc w:val="center"/>
         <w:rPr/>
       </w:pPr>
       <w:r>
         <w:drawing>
-          <wp:anchor behindDoc="0" distT="0" distB="0" distL="0" distR="0" simplePos="0" locked="0" layoutInCell="0" allowOverlap="1" relativeHeight="9">
+          <wp:anchor behindDoc="0" distT="0" distB="0" distL="0" distR="0" simplePos="0" locked="0" layoutInCell="0" allowOverlap="1" relativeHeight="12">
             <wp:simplePos x="0" y="0"/>
             <wp:positionH relativeFrom="column">
               <wp:align>center</wp:align>
@@ -1038,10 +1842,10 @@
             <wp:positionV relativeFrom="paragraph">
               <wp:posOffset>635</wp:posOffset>
             </wp:positionV>
-            <wp:extent cx="5940425" cy="3107690"/>
+            <wp:extent cx="5940425" cy="1718310"/>
             <wp:effectExtent l="0" t="0" r="0" b="0"/>
             <wp:wrapTopAndBottom/>
-            <wp:docPr id="7" name="Image7" descr=""/>
+            <wp:docPr id="7" name="Image18" descr=""/>
             <wp:cNvGraphicFramePr>
               <a:graphicFrameLocks xmlns:a="http://schemas.openxmlformats.org/drawingml/2006/main" noChangeAspect="1"/>
             </wp:cNvGraphicFramePr>
@@ -1049,14 +1853,13 @@
               <a:graphicData uri="http://schemas.openxmlformats.org/drawingml/2006/picture">
                 <pic:pic xmlns:pic="http://schemas.openxmlformats.org/drawingml/2006/picture">
                   <pic:nvPicPr>
-                    <pic:cNvPr id="7" name="Image7" descr=""/>
+                    <pic:cNvPr id="7" name="Image18" descr=""/>
                     <pic:cNvPicPr>
                       <a:picLocks noChangeAspect="1" noChangeArrowheads="1"/>
                     </pic:cNvPicPr>
                   </pic:nvPicPr>
                   <pic:blipFill>
                     <a:blip r:embed="rId8"/>
-                    <a:srcRect l="0" t="0" r="0" b="19346"/>
                     <a:stretch>
                       <a:fillRect/>
                     </a:stretch>
@@ -1064,7 +1867,7 @@
                   <pic:spPr bwMode="auto">
                     <a:xfrm>
                       <a:off x="0" y="0"/>
-                      <a:ext cx="5940425" cy="3107690"/>
+                      <a:ext cx="5940425" cy="1718310"/>
                     </a:xfrm>
                     <a:prstGeom prst="rect">
                       <a:avLst/>
@@ -1077,58 +1880,210 @@
         </w:drawing>
       </w:r>
       <w:r>
-        <w:rPr/>
+        <w:rPr>
+          <w:rFonts w:eastAsia="Times New Roman" w:cs="Arial"/>
+          <w:b/>
+          <w:bCs/>
+          <w:i/>
+          <w:iCs/>
+          <w:color w:val="000000"/>
+          <w:kern w:val="0"/>
+          <w:sz w:val="28"/>
+          <w:szCs w:val="28"/>
+          <w:lang w:val="ru-RU" w:eastAsia="zh-CN" w:bidi="ar-SA"/>
+        </w:rPr>
         <w:t>Р</w:t>
       </w:r>
       <w:r>
-        <w:rPr/>
-        <w:t>ис.3. Экран создания проекта</w:t>
-      </w:r>
-      <w:r>
-        <w:br w:type="page"/>
+        <w:rPr>
+          <w:rFonts w:eastAsia="Times New Roman" w:cs="Arial"/>
+          <w:b/>
+          <w:bCs/>
+          <w:i/>
+          <w:iCs/>
+          <w:color w:val="000000"/>
+          <w:kern w:val="0"/>
+          <w:sz w:val="28"/>
+          <w:szCs w:val="28"/>
+          <w:lang w:val="ru-RU" w:eastAsia="zh-CN" w:bidi="ar-SA"/>
+        </w:rPr>
+        <w:t>ис.</w:t>
+      </w:r>
+      <w:r>
+        <w:rPr>
+          <w:rFonts w:eastAsia="Times New Roman" w:cs="Arial"/>
+          <w:b/>
+          <w:bCs/>
+          <w:i/>
+          <w:iCs/>
+          <w:color w:val="000000"/>
+          <w:kern w:val="0"/>
+          <w:sz w:val="28"/>
+          <w:szCs w:val="28"/>
+          <w:lang w:val="ru-RU" w:eastAsia="zh-CN" w:bidi="ar-SA"/>
+        </w:rPr>
+        <w:t>3</w:t>
+      </w:r>
+      <w:r>
+        <w:rPr>
+          <w:rFonts w:eastAsia="Times New Roman" w:cs="Arial"/>
+          <w:b/>
+          <w:bCs/>
+          <w:i/>
+          <w:iCs/>
+          <w:color w:val="000000"/>
+          <w:kern w:val="0"/>
+          <w:sz w:val="28"/>
+          <w:szCs w:val="28"/>
+          <w:lang w:val="ru-RU" w:eastAsia="zh-CN" w:bidi="ar-SA"/>
+        </w:rPr>
+        <w:t xml:space="preserve">. </w:t>
+      </w:r>
+      <w:r>
+        <w:rPr>
+          <w:rFonts w:eastAsia="Times New Roman" w:cs="Arial"/>
+          <w:b/>
+          <w:bCs/>
+          <w:i/>
+          <w:iCs/>
+          <w:color w:val="000000"/>
+          <w:kern w:val="0"/>
+          <w:sz w:val="28"/>
+          <w:szCs w:val="28"/>
+          <w:lang w:val="ru-RU" w:eastAsia="zh-CN" w:bidi="ar-SA"/>
+        </w:rPr>
+        <w:t>Доска задач</w:t>
+      </w:r>
+    </w:p>
+    <w:p>
+      <w:pPr>
+        <w:pStyle w:val="Heading2"/>
+        <w:numPr>
+          <w:ilvl w:val="1"/>
+          <w:numId w:val="2"/>
+        </w:numPr>
+        <w:spacing w:lineRule="auto" w:line="360" w:before="0" w:after="0"/>
+        <w:ind w:left="0" w:hanging="0"/>
+        <w:rPr>
+          <w:rFonts w:ascii="Times New Roman" w:hAnsi="Times New Roman" w:eastAsia="Times New Roman" w:cs="Arial"/>
+          <w:b/>
+          <w:b/>
+          <w:bCs/>
+          <w:i/>
+          <w:i/>
+          <w:iCs/>
+          <w:color w:val="000000"/>
+          <w:kern w:val="0"/>
+          <w:sz w:val="28"/>
+          <w:szCs w:val="28"/>
+          <w:lang w:val="ru-RU" w:eastAsia="zh-CN" w:bidi="ar-SA"/>
+        </w:rPr>
+      </w:pPr>
+      <w:r>
+        <w:rPr>
+          <w:rFonts w:eastAsia="Times New Roman" w:cs="Arial" w:ascii="Times New Roman" w:hAnsi="Times New Roman"/>
+          <w:b/>
+          <w:bCs/>
+          <w:i/>
+          <w:iCs/>
+          <w:color w:val="000000"/>
+          <w:kern w:val="0"/>
+          <w:sz w:val="28"/>
+          <w:szCs w:val="28"/>
+          <w:lang w:val="ru-RU" w:eastAsia="zh-CN" w:bidi="ar-SA"/>
+        </w:rPr>
+        <w:t>Создание задач</w:t>
+      </w:r>
+    </w:p>
+    <w:p>
+      <w:pPr>
+        <w:pStyle w:val="Normal"/>
+        <w:spacing w:lineRule="auto" w:line="240" w:before="0" w:after="0"/>
+        <w:ind w:left="0" w:hanging="0"/>
+        <w:rPr>
+          <w:b w:val="false"/>
+          <w:b w:val="false"/>
+          <w:bCs w:val="false"/>
+          <w:i w:val="false"/>
+          <w:i w:val="false"/>
+          <w:iCs w:val="false"/>
+          <w:sz w:val="24"/>
+          <w:szCs w:val="24"/>
+        </w:rPr>
+      </w:pPr>
+      <w:r>
+        <w:rPr>
+          <w:rFonts w:eastAsia="Times New Roman" w:cs="Arial"/>
+          <w:b w:val="false"/>
+          <w:bCs w:val="false"/>
+          <w:i w:val="false"/>
+          <w:iCs w:val="false"/>
+          <w:color w:val="000000"/>
+          <w:kern w:val="0"/>
+          <w:sz w:val="24"/>
+          <w:szCs w:val="24"/>
+          <w:lang w:val="ru-RU" w:eastAsia="zh-CN" w:bidi="ar-SA"/>
+        </w:rPr>
+        <w:t>Для создания задачи необходимо нажать «Создать задачу», см. Рис.3. В открывшемся модальном окне необходимо выбрать тип задачи, заполнить название, описание, а также выбрать исполнителя и требования. Поля, которые ещё требуют заполнения, подсвечиваются красной рамкой.</w:t>
+      </w:r>
+    </w:p>
+    <w:p>
+      <w:pPr>
+        <w:pStyle w:val="Normal"/>
+        <w:spacing w:lineRule="auto" w:line="240" w:before="0" w:after="0"/>
+        <w:ind w:left="0" w:hanging="0"/>
+        <w:rPr>
+          <w:b w:val="false"/>
+          <w:b w:val="false"/>
+          <w:bCs w:val="false"/>
+          <w:i w:val="false"/>
+          <w:i w:val="false"/>
+          <w:iCs w:val="false"/>
+          <w:sz w:val="24"/>
+          <w:szCs w:val="24"/>
+        </w:rPr>
+      </w:pPr>
+      <w:r>
+        <w:rPr>
+          <w:rFonts w:eastAsia="Times New Roman" w:cs="Arial"/>
+          <w:b w:val="false"/>
+          <w:bCs w:val="false"/>
+          <w:i w:val="false"/>
+          <w:iCs w:val="false"/>
+          <w:color w:val="000000"/>
+          <w:kern w:val="0"/>
+          <w:sz w:val="24"/>
+          <w:szCs w:val="24"/>
+          <w:lang w:val="ru-RU" w:eastAsia="zh-CN" w:bidi="ar-SA"/>
+        </w:rPr>
+        <w:t xml:space="preserve">Кнопки снизу отвечают за выбор отмены или завершение создания задачи. </w:t>
       </w:r>
     </w:p>
     <w:p>
       <w:pPr>
         <w:pStyle w:val="Normal"/>
         <w:spacing w:lineRule="auto" w:line="360" w:before="0" w:after="0"/>
-        <w:ind w:hanging="0"/>
-        <w:jc w:val="left"/>
-        <w:rPr/>
-      </w:pPr>
-      <w:r>
-        <w:rPr>
-          <w:rFonts w:cs="Arial"/>
-          <w:b/>
-          <w:bCs/>
-          <w:i/>
-          <w:iCs/>
-        </w:rPr>
-        <w:t>1.6.3 Экран редактирования проекта</w:t>
-      </w:r>
-    </w:p>
-    <w:p>
-      <w:pPr>
-        <w:pStyle w:val="Normal"/>
-        <w:spacing w:lineRule="auto" w:line="360" w:before="0" w:after="0"/>
-        <w:ind w:hanging="0"/>
+        <w:ind w:left="0" w:hanging="0"/>
         <w:jc w:val="center"/>
-        <w:rPr/>
+        <w:rPr>
+          <w:sz w:val="24"/>
+          <w:szCs w:val="24"/>
+        </w:rPr>
       </w:pPr>
       <w:r>
         <w:drawing>
-          <wp:anchor behindDoc="0" distT="0" distB="0" distL="0" distR="0" simplePos="0" locked="0" layoutInCell="0" allowOverlap="1" relativeHeight="10">
+          <wp:anchor behindDoc="0" distT="0" distB="0" distL="0" distR="0" simplePos="0" locked="0" layoutInCell="0" allowOverlap="1" relativeHeight="13">
             <wp:simplePos x="0" y="0"/>
             <wp:positionH relativeFrom="column">
-              <wp:align>center</wp:align>
+              <wp:posOffset>-47625</wp:posOffset>
             </wp:positionH>
             <wp:positionV relativeFrom="paragraph">
-              <wp:posOffset>635</wp:posOffset>
+              <wp:posOffset>10160</wp:posOffset>
             </wp:positionV>
-            <wp:extent cx="5940425" cy="3857625"/>
+            <wp:extent cx="5940425" cy="3280410"/>
             <wp:effectExtent l="0" t="0" r="0" b="0"/>
-            <wp:wrapTopAndBottom/>
-            <wp:docPr id="8" name="Image8" descr=""/>
+            <wp:wrapSquare wrapText="largest"/>
+            <wp:docPr id="8" name="Image19" descr=""/>
             <wp:cNvGraphicFramePr>
               <a:graphicFrameLocks xmlns:a="http://schemas.openxmlformats.org/drawingml/2006/main" noChangeAspect="1"/>
             </wp:cNvGraphicFramePr>
@@ -1136,7 +2091,7 @@
               <a:graphicData uri="http://schemas.openxmlformats.org/drawingml/2006/picture">
                 <pic:pic xmlns:pic="http://schemas.openxmlformats.org/drawingml/2006/picture">
                   <pic:nvPicPr>
-                    <pic:cNvPr id="8" name="Image8" descr=""/>
+                    <pic:cNvPr id="8" name="Image19" descr=""/>
                     <pic:cNvPicPr>
                       <a:picLocks noChangeAspect="1" noChangeArrowheads="1"/>
                     </pic:cNvPicPr>
@@ -1150,7 +2105,7 @@
                   <pic:spPr bwMode="auto">
                     <a:xfrm>
                       <a:off x="0" y="0"/>
-                      <a:ext cx="5940425" cy="3857625"/>
+                      <a:ext cx="5940425" cy="3280410"/>
                     </a:xfrm>
                     <a:prstGeom prst="rect">
                       <a:avLst/>
@@ -1163,12 +2118,82 @@
         </w:drawing>
       </w:r>
       <w:r>
-        <w:rPr/>
+        <w:rPr>
+          <w:rFonts w:eastAsia="Times New Roman" w:cs="Arial"/>
+          <w:b w:val="false"/>
+          <w:bCs w:val="false"/>
+          <w:i w:val="false"/>
+          <w:iCs w:val="false"/>
+          <w:color w:val="000000"/>
+          <w:kern w:val="0"/>
+          <w:sz w:val="24"/>
+          <w:szCs w:val="24"/>
+          <w:lang w:val="ru-RU" w:eastAsia="zh-CN" w:bidi="ar-SA"/>
+        </w:rPr>
         <w:t>Р</w:t>
       </w:r>
       <w:r>
-        <w:rPr/>
-        <w:t>ис.4. Экран редактирования проекта</w:t>
+        <w:rPr>
+          <w:rFonts w:eastAsia="Times New Roman" w:cs="Arial"/>
+          <w:b w:val="false"/>
+          <w:bCs w:val="false"/>
+          <w:i w:val="false"/>
+          <w:iCs w:val="false"/>
+          <w:color w:val="000000"/>
+          <w:kern w:val="0"/>
+          <w:sz w:val="24"/>
+          <w:szCs w:val="24"/>
+          <w:lang w:val="ru-RU" w:eastAsia="zh-CN" w:bidi="ar-SA"/>
+        </w:rPr>
+        <w:t>ис.</w:t>
+      </w:r>
+      <w:r>
+        <w:rPr>
+          <w:rFonts w:eastAsia="Times New Roman" w:cs="Arial"/>
+          <w:b w:val="false"/>
+          <w:bCs w:val="false"/>
+          <w:i w:val="false"/>
+          <w:iCs w:val="false"/>
+          <w:color w:val="000000"/>
+          <w:kern w:val="0"/>
+          <w:sz w:val="24"/>
+          <w:szCs w:val="24"/>
+          <w:lang w:val="ru-RU" w:eastAsia="zh-CN" w:bidi="ar-SA"/>
+        </w:rPr>
+        <w:t>4</w:t>
+      </w:r>
+      <w:r>
+        <w:rPr>
+          <w:rFonts w:eastAsia="Times New Roman" w:cs="Arial"/>
+          <w:b w:val="false"/>
+          <w:bCs w:val="false"/>
+          <w:i w:val="false"/>
+          <w:iCs w:val="false"/>
+          <w:color w:val="000000"/>
+          <w:kern w:val="0"/>
+          <w:sz w:val="24"/>
+          <w:szCs w:val="24"/>
+          <w:lang w:val="ru-RU" w:eastAsia="zh-CN" w:bidi="ar-SA"/>
+        </w:rPr>
+        <w:t xml:space="preserve">. </w:t>
+      </w:r>
+      <w:r>
+        <w:rPr>
+          <w:rFonts w:eastAsia="Times New Roman" w:cs="Arial"/>
+          <w:b w:val="false"/>
+          <w:bCs w:val="false"/>
+          <w:i w:val="false"/>
+          <w:iCs w:val="false"/>
+          <w:color w:val="000000"/>
+          <w:kern w:val="0"/>
+          <w:sz w:val="24"/>
+          <w:szCs w:val="24"/>
+          <w:lang w:val="ru-RU" w:eastAsia="zh-CN" w:bidi="ar-SA"/>
+        </w:rPr>
+        <w:t>Форма создания задачи</w:t>
+      </w:r>
+      <w:r>
+        <w:br w:type="page"/>
       </w:r>
     </w:p>
     <w:p>
@@ -1180,62 +2205,366 @@
         </w:numPr>
         <w:spacing w:lineRule="auto" w:line="360" w:before="0" w:after="0"/>
         <w:ind w:left="0" w:hanging="0"/>
-        <w:rPr>
-          <w:rFonts w:ascii="Times New Roman" w:hAnsi="Times New Roman"/>
-        </w:rPr>
-      </w:pPr>
-      <w:r>
-        <w:rPr>
-          <w:rFonts w:cs="Times New Roman" w:ascii="Times New Roman" w:hAnsi="Times New Roman"/>
-          <w:lang w:val="en-US"/>
-        </w:rPr>
-        <w:t>Управление задачами</w:t>
+        <w:jc w:val="left"/>
+        <w:rPr>
+          <w:rFonts w:ascii="Times New Roman" w:hAnsi="Times New Roman" w:eastAsia="Times New Roman" w:cs="Arial"/>
+          <w:b/>
+          <w:b/>
+          <w:bCs/>
+          <w:i/>
+          <w:i/>
+          <w:iCs/>
+          <w:color w:val="000000"/>
+          <w:kern w:val="0"/>
+          <w:sz w:val="28"/>
+          <w:szCs w:val="28"/>
+          <w:lang w:val="ru-RU" w:eastAsia="zh-CN" w:bidi="ar-SA"/>
+        </w:rPr>
+      </w:pPr>
+      <w:r>
+        <w:rPr>
+          <w:rFonts w:eastAsia="Times New Roman" w:cs="Arial" w:ascii="Times New Roman" w:hAnsi="Times New Roman"/>
+          <w:b/>
+          <w:bCs/>
+          <w:i/>
+          <w:iCs/>
+          <w:color w:val="000000"/>
+          <w:kern w:val="0"/>
+          <w:sz w:val="28"/>
+          <w:szCs w:val="28"/>
+          <w:lang w:val="ru-RU" w:eastAsia="zh-CN" w:bidi="ar-SA"/>
+        </w:rPr>
+        <w:t>Редактирование задачи</w:t>
+      </w:r>
+    </w:p>
+    <w:p>
+      <w:pPr>
+        <w:pStyle w:val="Normal"/>
+        <w:spacing w:lineRule="auto" w:line="240" w:before="0" w:after="0"/>
+        <w:ind w:left="0" w:hanging="0"/>
+        <w:jc w:val="left"/>
+        <w:rPr/>
+      </w:pPr>
+      <w:r>
+        <w:rPr>
+          <w:rFonts w:eastAsia="Times New Roman" w:cs="Arial"/>
+          <w:b w:val="false"/>
+          <w:bCs w:val="false"/>
+          <w:i w:val="false"/>
+          <w:iCs w:val="false"/>
+          <w:color w:val="000000"/>
+          <w:kern w:val="0"/>
+          <w:sz w:val="24"/>
+          <w:szCs w:val="24"/>
+          <w:lang w:val="ru-RU" w:eastAsia="zh-CN" w:bidi="ar-SA"/>
+        </w:rPr>
+        <w:t>Для редактирования задачи необходимо нажать на символ стрелочки вниз у задачи на доске (Рис.3). Откроется экран просмотра задачи. Затем следует нажать «Редактировать». В открывшемся модальном окне, аналогичном форме создания задачи (Рис.4) можно внести изменения в значения параметров задачи и обновить или отменить редактирование.</w:t>
       </w:r>
     </w:p>
     <w:p>
       <w:pPr>
         <w:pStyle w:val="Heading2"/>
+        <w:numPr>
+          <w:ilvl w:val="1"/>
+          <w:numId w:val="2"/>
+        </w:numPr>
+        <w:spacing w:lineRule="auto" w:line="360" w:before="0" w:after="0"/>
+        <w:ind w:left="0" w:hanging="0"/>
+        <w:jc w:val="left"/>
+        <w:rPr>
+          <w:rFonts w:ascii="Times New Roman" w:hAnsi="Times New Roman" w:eastAsia="Times New Roman" w:cs="Arial"/>
+          <w:b/>
+          <w:b/>
+          <w:bCs/>
+          <w:i/>
+          <w:i/>
+          <w:iCs/>
+          <w:color w:val="000000"/>
+          <w:kern w:val="0"/>
+          <w:sz w:val="28"/>
+          <w:szCs w:val="28"/>
+          <w:lang w:val="ru-RU" w:eastAsia="zh-CN" w:bidi="ar-SA"/>
+        </w:rPr>
+      </w:pPr>
+      <w:r>
+        <w:rPr>
+          <w:rFonts w:eastAsia="Times New Roman" w:cs="Arial" w:ascii="Times New Roman" w:hAnsi="Times New Roman"/>
+          <w:b/>
+          <w:bCs/>
+          <w:i/>
+          <w:iCs/>
+          <w:color w:val="000000"/>
+          <w:kern w:val="0"/>
+          <w:sz w:val="28"/>
+          <w:szCs w:val="28"/>
+          <w:lang w:val="ru-RU" w:eastAsia="zh-CN" w:bidi="ar-SA"/>
+        </w:rPr>
+        <w:t>Удаление задачи</w:t>
+      </w:r>
+    </w:p>
+    <w:p>
+      <w:pPr>
+        <w:pStyle w:val="Normal"/>
+        <w:spacing w:lineRule="auto" w:line="240" w:before="0" w:after="0"/>
+        <w:ind w:left="0" w:hanging="0"/>
+        <w:jc w:val="left"/>
+        <w:rPr/>
+      </w:pPr>
+      <w:r>
+        <w:rPr>
+          <w:rFonts w:eastAsia="Times New Roman" w:cs="Arial"/>
+          <w:b w:val="false"/>
+          <w:bCs w:val="false"/>
+          <w:i w:val="false"/>
+          <w:iCs w:val="false"/>
+          <w:color w:val="000000"/>
+          <w:kern w:val="0"/>
+          <w:sz w:val="24"/>
+          <w:szCs w:val="24"/>
+          <w:lang w:val="ru-RU" w:eastAsia="zh-CN" w:bidi="ar-SA"/>
+        </w:rPr>
+        <w:t>Для удаления задачи необходимо перейти на экран просмотра задачи, нажать «Удалить» и подтвердить либо отменить удаление задачи.</w:t>
+      </w:r>
+      <w:r>
+        <w:br w:type="page"/>
+      </w:r>
+    </w:p>
+    <w:p>
+      <w:pPr>
+        <w:pStyle w:val="Heading1"/>
         <w:numPr>
           <w:ilvl w:val="0"/>
           <w:numId w:val="0"/>
         </w:numPr>
         <w:spacing w:lineRule="auto" w:line="360" w:before="0" w:after="0"/>
-        <w:ind w:left="1227" w:hanging="0"/>
-        <w:rPr>
-          <w:rFonts w:ascii="Times New Roman" w:hAnsi="Times New Roman"/>
-        </w:rPr>
-      </w:pPr>
-      <w:r>
-        <w:rPr>
-          <w:rFonts w:ascii="Times New Roman" w:hAnsi="Times New Roman"/>
-          <w:sz w:val="24"/>
-          <w:szCs w:val="24"/>
-        </w:rPr>
-        <w:t>1.7.1 Экран доски управления задачами</w:t>
+        <w:ind w:left="0" w:hanging="0"/>
+        <w:jc w:val="center"/>
+        <w:rPr>
+          <w:rFonts w:ascii="Times New Roman" w:hAnsi="Times New Roman" w:eastAsia="Times New Roman" w:cs="Times New Roman"/>
+          <w:b/>
+          <w:b/>
+          <w:bCs/>
+          <w:i/>
+          <w:i/>
+          <w:iCs/>
+          <w:color w:val="000000"/>
+          <w:kern w:val="0"/>
+          <w:sz w:val="32"/>
+          <w:szCs w:val="32"/>
+          <w:lang w:val="ru-RU" w:eastAsia="zh-CN" w:bidi="ar-SA"/>
+        </w:rPr>
+      </w:pPr>
+      <w:r>
+        <w:rPr>
+          <w:rFonts w:eastAsia="Times New Roman" w:cs="Times New Roman"/>
+          <w:b/>
+          <w:bCs/>
+          <w:i/>
+          <w:iCs/>
+          <w:color w:val="000000"/>
+          <w:kern w:val="0"/>
+          <w:sz w:val="32"/>
+          <w:szCs w:val="32"/>
+          <w:lang w:val="ru-RU" w:eastAsia="zh-CN" w:bidi="ar-SA"/>
+        </w:rPr>
+        <w:t>Управление задачами</w:t>
+      </w:r>
+    </w:p>
+    <w:p>
+      <w:pPr>
+        <w:pStyle w:val="Heading2"/>
+        <w:numPr>
+          <w:ilvl w:val="0"/>
+          <w:numId w:val="2"/>
+        </w:numPr>
+        <w:spacing w:lineRule="auto" w:line="360" w:before="0" w:after="0"/>
+        <w:ind w:left="0" w:hanging="0"/>
+        <w:jc w:val="left"/>
+        <w:rPr>
+          <w:rFonts w:ascii="Times New Roman" w:hAnsi="Times New Roman" w:eastAsia="Times New Roman" w:cs="Arial"/>
+          <w:b/>
+          <w:b/>
+          <w:bCs/>
+          <w:i/>
+          <w:i/>
+          <w:iCs/>
+          <w:color w:val="000000"/>
+          <w:kern w:val="0"/>
+          <w:sz w:val="28"/>
+          <w:szCs w:val="28"/>
+          <w:lang w:val="ru-RU" w:eastAsia="zh-CN" w:bidi="ar-SA"/>
+        </w:rPr>
+      </w:pPr>
+      <w:r>
+        <w:rPr>
+          <w:rFonts w:eastAsia="Times New Roman" w:cs="Arial" w:ascii="Times New Roman" w:hAnsi="Times New Roman"/>
+          <w:b/>
+          <w:bCs/>
+          <w:i/>
+          <w:iCs/>
+          <w:color w:val="000000"/>
+          <w:kern w:val="0"/>
+          <w:sz w:val="28"/>
+          <w:szCs w:val="28"/>
+          <w:lang w:val="ru-RU" w:eastAsia="zh-CN" w:bidi="ar-SA"/>
+        </w:rPr>
+        <w:t>Переход к управлению проектами</w:t>
+      </w:r>
+    </w:p>
+    <w:p>
+      <w:pPr>
+        <w:pStyle w:val="Normal"/>
+        <w:spacing w:lineRule="auto" w:line="240" w:before="0" w:after="0"/>
+        <w:ind w:left="0" w:hanging="0"/>
+        <w:jc w:val="left"/>
+        <w:rPr/>
+      </w:pPr>
+      <w:r>
+        <w:rPr>
+          <w:rFonts w:eastAsia="Times New Roman" w:cs="Arial"/>
+          <w:b w:val="false"/>
+          <w:bCs w:val="false"/>
+          <w:i w:val="false"/>
+          <w:iCs w:val="false"/>
+          <w:color w:val="000000"/>
+          <w:kern w:val="0"/>
+          <w:sz w:val="24"/>
+          <w:szCs w:val="24"/>
+          <w:lang w:val="ru-RU" w:eastAsia="zh-CN" w:bidi="ar-SA"/>
+        </w:rPr>
+        <w:t>Для перехода к управлению проектами следует в меню выбора экрана выбрать «Настройки». На экране проектов доступны следующие действия:</w:t>
+      </w:r>
+    </w:p>
+    <w:p>
+      <w:pPr>
+        <w:pStyle w:val="Normal"/>
+        <w:numPr>
+          <w:ilvl w:val="0"/>
+          <w:numId w:val="8"/>
+        </w:numPr>
+        <w:spacing w:lineRule="auto" w:line="360" w:before="0" w:after="0"/>
+        <w:jc w:val="left"/>
+        <w:rPr/>
+      </w:pPr>
+      <w:r>
+        <w:rPr>
+          <w:rFonts w:eastAsia="Times New Roman" w:cs="Arial"/>
+          <w:b w:val="false"/>
+          <w:bCs w:val="false"/>
+          <w:i w:val="false"/>
+          <w:iCs w:val="false"/>
+          <w:color w:val="000000"/>
+          <w:kern w:val="0"/>
+          <w:sz w:val="24"/>
+          <w:szCs w:val="24"/>
+          <w:lang w:val="ru-RU" w:eastAsia="zh-CN" w:bidi="ar-SA"/>
+        </w:rPr>
+        <w:t xml:space="preserve">Добавление проекта </w:t>
+      </w:r>
+    </w:p>
+    <w:p>
+      <w:pPr>
+        <w:pStyle w:val="Normal"/>
+        <w:numPr>
+          <w:ilvl w:val="0"/>
+          <w:numId w:val="8"/>
+        </w:numPr>
+        <w:spacing w:lineRule="auto" w:line="360" w:before="0" w:after="0"/>
+        <w:jc w:val="left"/>
+        <w:rPr/>
+      </w:pPr>
+      <w:r>
+        <w:rPr>
+          <w:rFonts w:eastAsia="Times New Roman" w:cs="Arial"/>
+          <w:b w:val="false"/>
+          <w:bCs w:val="false"/>
+          <w:i w:val="false"/>
+          <w:iCs w:val="false"/>
+          <w:color w:val="000000"/>
+          <w:kern w:val="0"/>
+          <w:sz w:val="24"/>
+          <w:szCs w:val="24"/>
+          <w:lang w:val="ru-RU" w:eastAsia="zh-CN" w:bidi="ar-SA"/>
+        </w:rPr>
+        <w:t xml:space="preserve">Удаление проекта </w:t>
+      </w:r>
+    </w:p>
+    <w:p>
+      <w:pPr>
+        <w:pStyle w:val="Normal"/>
+        <w:numPr>
+          <w:ilvl w:val="0"/>
+          <w:numId w:val="8"/>
+        </w:numPr>
+        <w:spacing w:lineRule="auto" w:line="360" w:before="0" w:after="0"/>
+        <w:jc w:val="left"/>
+        <w:rPr/>
+      </w:pPr>
+      <w:r>
+        <w:rPr>
+          <w:rFonts w:eastAsia="Times New Roman" w:cs="Arial"/>
+          <w:b w:val="false"/>
+          <w:bCs w:val="false"/>
+          <w:i w:val="false"/>
+          <w:iCs w:val="false"/>
+          <w:color w:val="000000"/>
+          <w:kern w:val="0"/>
+          <w:sz w:val="24"/>
+          <w:szCs w:val="24"/>
+          <w:lang w:val="ru-RU" w:eastAsia="zh-CN" w:bidi="ar-SA"/>
+        </w:rPr>
+        <w:t>Поиск проекта по названию</w:t>
+      </w:r>
+    </w:p>
+    <w:p>
+      <w:pPr>
+        <w:pStyle w:val="Normal"/>
+        <w:numPr>
+          <w:ilvl w:val="0"/>
+          <w:numId w:val="8"/>
+        </w:numPr>
+        <w:spacing w:lineRule="auto" w:line="360" w:before="0" w:after="0"/>
+        <w:jc w:val="left"/>
+        <w:rPr/>
+      </w:pPr>
+      <w:r>
+        <w:rPr>
+          <w:rFonts w:eastAsia="Times New Roman" w:cs="Arial"/>
+          <w:b w:val="false"/>
+          <w:bCs w:val="false"/>
+          <w:i w:val="false"/>
+          <w:iCs w:val="false"/>
+          <w:color w:val="000000"/>
+          <w:kern w:val="0"/>
+          <w:sz w:val="24"/>
+          <w:szCs w:val="24"/>
+          <w:lang w:val="ru-RU" w:eastAsia="zh-CN" w:bidi="ar-SA"/>
+        </w:rPr>
+        <w:t>Редактирование проекта</w:t>
       </w:r>
     </w:p>
     <w:p>
       <w:pPr>
         <w:pStyle w:val="Normal"/>
         <w:spacing w:lineRule="auto" w:line="360" w:before="0" w:after="0"/>
-        <w:ind w:hanging="0"/>
+        <w:ind w:left="0" w:hanging="0"/>
         <w:jc w:val="center"/>
         <w:rPr/>
       </w:pPr>
       <w:r>
         <w:drawing>
-          <wp:anchor behindDoc="0" distT="0" distB="0" distL="0" distR="0" simplePos="0" locked="0" layoutInCell="0" allowOverlap="1" relativeHeight="11">
+          <wp:anchor behindDoc="0" distT="0" distB="0" distL="0" distR="0" simplePos="0" locked="0" layoutInCell="0" allowOverlap="1" relativeHeight="14">
             <wp:simplePos x="0" y="0"/>
             <wp:positionH relativeFrom="column">
-              <wp:align>center</wp:align>
+              <wp:posOffset>114300</wp:posOffset>
             </wp:positionH>
             <wp:positionV relativeFrom="paragraph">
-              <wp:posOffset>635</wp:posOffset>
+              <wp:posOffset>-22860</wp:posOffset>
             </wp:positionV>
-            <wp:extent cx="5729605" cy="3478530"/>
+            <wp:extent cx="5711825" cy="2250440"/>
             <wp:effectExtent l="0" t="0" r="0" b="0"/>
-            <wp:wrapTopAndBottom/>
-            <wp:docPr id="9" name="Image9" descr=""/>
+            <wp:wrapSquare wrapText="largest"/>
+            <wp:docPr id="9" name="Image20" descr=""/>
             <wp:cNvGraphicFramePr>
               <a:graphicFrameLocks xmlns:a="http://schemas.openxmlformats.org/drawingml/2006/main" noChangeAspect="1"/>
             </wp:cNvGraphicFramePr>
@@ -1243,14 +2572,13 @@
               <a:graphicData uri="http://schemas.openxmlformats.org/drawingml/2006/picture">
                 <pic:pic xmlns:pic="http://schemas.openxmlformats.org/drawingml/2006/picture">
                   <pic:nvPicPr>
-                    <pic:cNvPr id="9" name="Image9" descr=""/>
+                    <pic:cNvPr id="9" name="Image20" descr=""/>
                     <pic:cNvPicPr>
                       <a:picLocks noChangeAspect="1" noChangeArrowheads="1"/>
                     </pic:cNvPicPr>
                   </pic:nvPicPr>
                   <pic:blipFill>
                     <a:blip r:embed="rId10"/>
-                    <a:srcRect l="0" t="0" r="0" b="4366"/>
                     <a:stretch>
                       <a:fillRect/>
                     </a:stretch>
@@ -1258,7 +2586,7 @@
                   <pic:spPr bwMode="auto">
                     <a:xfrm>
                       <a:off x="0" y="0"/>
-                      <a:ext cx="5729605" cy="3478530"/>
+                      <a:ext cx="5711825" cy="2250440"/>
                     </a:xfrm>
                     <a:prstGeom prst="rect">
                       <a:avLst/>
@@ -1271,60 +2599,350 @@
         </w:drawing>
       </w:r>
       <w:r>
-        <w:rPr/>
+        <w:rPr>
+          <w:rFonts w:eastAsia="Times New Roman" w:cs="Arial"/>
+          <w:b w:val="false"/>
+          <w:bCs w:val="false"/>
+          <w:i w:val="false"/>
+          <w:iCs w:val="false"/>
+          <w:color w:val="000000"/>
+          <w:kern w:val="0"/>
+          <w:sz w:val="24"/>
+          <w:szCs w:val="24"/>
+          <w:lang w:val="ru-RU" w:eastAsia="zh-CN" w:bidi="ar-SA"/>
+        </w:rPr>
         <w:t>Р</w:t>
       </w:r>
       <w:r>
-        <w:rPr/>
-        <w:t>ис.5. Доска управления задачами проекта</w:t>
+        <w:rPr>
+          <w:rFonts w:eastAsia="Times New Roman" w:cs="Arial"/>
+          <w:b w:val="false"/>
+          <w:bCs w:val="false"/>
+          <w:i w:val="false"/>
+          <w:iCs w:val="false"/>
+          <w:color w:val="000000"/>
+          <w:kern w:val="0"/>
+          <w:sz w:val="24"/>
+          <w:szCs w:val="24"/>
+          <w:lang w:val="ru-RU" w:eastAsia="zh-CN" w:bidi="ar-SA"/>
+        </w:rPr>
+        <w:t>ис.</w:t>
+      </w:r>
+      <w:r>
+        <w:rPr>
+          <w:rFonts w:eastAsia="Times New Roman" w:cs="Arial"/>
+          <w:b w:val="false"/>
+          <w:bCs w:val="false"/>
+          <w:i w:val="false"/>
+          <w:iCs w:val="false"/>
+          <w:color w:val="000000"/>
+          <w:kern w:val="0"/>
+          <w:sz w:val="24"/>
+          <w:szCs w:val="24"/>
+          <w:lang w:val="ru-RU" w:eastAsia="zh-CN" w:bidi="ar-SA"/>
+        </w:rPr>
+        <w:t>5</w:t>
+      </w:r>
+      <w:r>
+        <w:rPr>
+          <w:rFonts w:eastAsia="Times New Roman" w:cs="Arial"/>
+          <w:b w:val="false"/>
+          <w:bCs w:val="false"/>
+          <w:i w:val="false"/>
+          <w:iCs w:val="false"/>
+          <w:color w:val="000000"/>
+          <w:kern w:val="0"/>
+          <w:sz w:val="24"/>
+          <w:szCs w:val="24"/>
+          <w:lang w:val="ru-RU" w:eastAsia="zh-CN" w:bidi="ar-SA"/>
+        </w:rPr>
+        <w:t xml:space="preserve">. </w:t>
+      </w:r>
+      <w:r>
+        <w:rPr>
+          <w:rFonts w:eastAsia="Times New Roman" w:cs="Arial"/>
+          <w:b w:val="false"/>
+          <w:bCs w:val="false"/>
+          <w:i w:val="false"/>
+          <w:iCs w:val="false"/>
+          <w:color w:val="000000"/>
+          <w:kern w:val="0"/>
+          <w:sz w:val="24"/>
+          <w:szCs w:val="24"/>
+          <w:lang w:val="ru-RU" w:eastAsia="zh-CN" w:bidi="ar-SA"/>
+        </w:rPr>
+        <w:t>Экран просмотра проектов</w:t>
       </w:r>
     </w:p>
     <w:p>
       <w:pPr>
         <w:pStyle w:val="Normal"/>
-        <w:rPr/>
-      </w:pPr>
-      <w:r>
-        <w:rPr/>
-        <w:t>Для изменения статуса задачи её надо перетащить в соседнюю колонку.</w:t>
-      </w:r>
-      <w:r>
-        <w:br w:type="page"/>
-      </w:r>
-    </w:p>
-    <w:p>
-      <w:pPr>
-        <w:pStyle w:val="Heading2"/>
         <w:numPr>
           <w:ilvl w:val="0"/>
           <w:numId w:val="0"/>
         </w:numPr>
         <w:spacing w:lineRule="auto" w:line="360" w:before="0" w:after="0"/>
-        <w:ind w:left="1227" w:hanging="0"/>
-        <w:rPr>
-          <w:rFonts w:ascii="Times New Roman" w:hAnsi="Times New Roman"/>
-        </w:rPr>
-      </w:pPr>
-      <w:r>
-        <w:rPr>
-          <w:rFonts w:ascii="Times New Roman" w:hAnsi="Times New Roman"/>
-          <w:sz w:val="24"/>
-          <w:szCs w:val="24"/>
-        </w:rPr>
-        <w:t>1.7.2 Экран создания задачи</w:t>
+        <w:ind w:left="720" w:hanging="0"/>
+        <w:jc w:val="left"/>
+        <w:rPr>
+          <w:rFonts w:ascii="Times New Roman" w:hAnsi="Times New Roman" w:eastAsia="Times New Roman" w:cs="Arial"/>
+          <w:b w:val="false"/>
+          <w:b w:val="false"/>
+          <w:bCs w:val="false"/>
+          <w:i w:val="false"/>
+          <w:i w:val="false"/>
+          <w:iCs w:val="false"/>
+          <w:color w:val="000000"/>
+          <w:kern w:val="0"/>
+          <w:sz w:val="24"/>
+          <w:szCs w:val="24"/>
+          <w:lang w:val="ru-RU" w:eastAsia="zh-CN" w:bidi="ar-SA"/>
+        </w:rPr>
+      </w:pPr>
+      <w:r>
+        <w:rPr/>
+      </w:r>
+    </w:p>
+    <w:p>
+      <w:pPr>
+        <w:pStyle w:val="Heading2"/>
+        <w:numPr>
+          <w:ilvl w:val="1"/>
+          <w:numId w:val="2"/>
+        </w:numPr>
+        <w:spacing w:lineRule="auto" w:line="360" w:before="0" w:after="0"/>
+        <w:ind w:left="0" w:hanging="0"/>
+        <w:jc w:val="left"/>
+        <w:rPr>
+          <w:rFonts w:ascii="Times New Roman" w:hAnsi="Times New Roman" w:eastAsia="Times New Roman" w:cs="Arial"/>
+          <w:b/>
+          <w:b/>
+          <w:bCs/>
+          <w:i/>
+          <w:i/>
+          <w:iCs/>
+          <w:color w:val="000000"/>
+          <w:kern w:val="0"/>
+          <w:sz w:val="28"/>
+          <w:szCs w:val="28"/>
+          <w:lang w:val="ru-RU" w:eastAsia="zh-CN" w:bidi="ar-SA"/>
+        </w:rPr>
+      </w:pPr>
+      <w:r>
+        <w:rPr>
+          <w:rFonts w:eastAsia="Times New Roman" w:cs="Arial" w:ascii="Times New Roman" w:hAnsi="Times New Roman"/>
+          <w:b/>
+          <w:bCs/>
+          <w:i/>
+          <w:iCs/>
+          <w:color w:val="000000"/>
+          <w:kern w:val="0"/>
+          <w:sz w:val="28"/>
+          <w:szCs w:val="28"/>
+          <w:lang w:val="ru-RU" w:eastAsia="zh-CN" w:bidi="ar-SA"/>
+        </w:rPr>
+        <w:t>Создание проекта</w:t>
+      </w:r>
+    </w:p>
+    <w:p>
+      <w:pPr>
+        <w:pStyle w:val="Normal"/>
+        <w:spacing w:lineRule="auto" w:line="240" w:before="0" w:after="0"/>
+        <w:ind w:left="0" w:hanging="0"/>
+        <w:jc w:val="left"/>
+        <w:rPr/>
+      </w:pPr>
+      <w:r>
+        <w:rPr>
+          <w:rFonts w:eastAsia="Times New Roman" w:cs="Arial"/>
+          <w:b w:val="false"/>
+          <w:bCs w:val="false"/>
+          <w:i w:val="false"/>
+          <w:iCs w:val="false"/>
+          <w:color w:val="000000"/>
+          <w:kern w:val="0"/>
+          <w:sz w:val="24"/>
+          <w:szCs w:val="24"/>
+          <w:lang w:val="ru-RU" w:eastAsia="zh-CN" w:bidi="ar-SA"/>
+        </w:rPr>
+        <w:t>Д</w:t>
+      </w:r>
+      <w:r>
+        <w:rPr>
+          <w:rFonts w:eastAsia="Times New Roman" w:cs="Arial"/>
+          <w:b w:val="false"/>
+          <w:bCs w:val="false"/>
+          <w:i w:val="false"/>
+          <w:iCs w:val="false"/>
+          <w:color w:val="000000"/>
+          <w:kern w:val="0"/>
+          <w:sz w:val="24"/>
+          <w:szCs w:val="24"/>
+          <w:lang w:val="ru-RU" w:eastAsia="zh-CN" w:bidi="ar-SA"/>
+        </w:rPr>
+        <w:t>ля создания проекта необходимо нажать на кнопку создания проекта на экране просмотра проекта. В появившемся модальном окне, аналогичном Рис.4 необходимо заполнить информацию о проекте и обязательно выбрать управляющего.</w:t>
+      </w:r>
+    </w:p>
+    <w:p>
+      <w:pPr>
+        <w:pStyle w:val="Heading2"/>
+        <w:numPr>
+          <w:ilvl w:val="1"/>
+          <w:numId w:val="2"/>
+        </w:numPr>
+        <w:spacing w:lineRule="auto" w:line="360" w:before="0" w:after="0"/>
+        <w:ind w:left="0" w:hanging="0"/>
+        <w:jc w:val="left"/>
+        <w:rPr>
+          <w:rFonts w:ascii="Times New Roman" w:hAnsi="Times New Roman" w:eastAsia="Times New Roman" w:cs="Arial"/>
+          <w:b/>
+          <w:b/>
+          <w:bCs/>
+          <w:i/>
+          <w:i/>
+          <w:iCs/>
+          <w:color w:val="000000"/>
+          <w:kern w:val="0"/>
+          <w:sz w:val="28"/>
+          <w:szCs w:val="28"/>
+          <w:lang w:val="ru-RU" w:eastAsia="zh-CN" w:bidi="ar-SA"/>
+        </w:rPr>
+      </w:pPr>
+      <w:r>
+        <w:rPr>
+          <w:rFonts w:eastAsia="Times New Roman" w:cs="Arial" w:ascii="Times New Roman" w:hAnsi="Times New Roman"/>
+          <w:b/>
+          <w:bCs/>
+          <w:i/>
+          <w:iCs/>
+          <w:color w:val="000000"/>
+          <w:kern w:val="0"/>
+          <w:sz w:val="28"/>
+          <w:szCs w:val="28"/>
+          <w:lang w:val="ru-RU" w:eastAsia="zh-CN" w:bidi="ar-SA"/>
+        </w:rPr>
+        <w:t xml:space="preserve">Удаление проекта </w:t>
+      </w:r>
+    </w:p>
+    <w:p>
+      <w:pPr>
+        <w:pStyle w:val="Normal"/>
+        <w:spacing w:lineRule="auto" w:line="240" w:before="0" w:after="0"/>
+        <w:ind w:left="0" w:hanging="0"/>
+        <w:jc w:val="left"/>
+        <w:rPr/>
+      </w:pPr>
+      <w:r>
+        <w:rPr>
+          <w:rFonts w:eastAsia="Times New Roman" w:cs="Arial"/>
+          <w:b w:val="false"/>
+          <w:bCs w:val="false"/>
+          <w:i w:val="false"/>
+          <w:iCs w:val="false"/>
+          <w:color w:val="000000"/>
+          <w:kern w:val="0"/>
+          <w:sz w:val="24"/>
+          <w:szCs w:val="24"/>
+          <w:lang w:val="ru-RU" w:eastAsia="zh-CN" w:bidi="ar-SA"/>
+        </w:rPr>
+        <w:t>Для удаления проекта необходимо нажать на символ «X» на жкране просмотра проектов и подтвердить операцию удаления.</w:t>
       </w:r>
     </w:p>
     <w:p>
       <w:pPr>
         <w:pStyle w:val="Normal"/>
         <w:spacing w:lineRule="auto" w:line="360" w:before="0" w:after="0"/>
-        <w:ind w:hanging="0"/>
+        <w:ind w:left="0" w:hanging="0"/>
+        <w:jc w:val="left"/>
+        <w:rPr>
+          <w:b/>
+          <w:b/>
+          <w:bCs/>
+          <w:i/>
+          <w:i/>
+          <w:iCs/>
+          <w:sz w:val="28"/>
+          <w:szCs w:val="28"/>
+        </w:rPr>
+      </w:pPr>
+      <w:r>
+        <w:rPr>
+          <w:rFonts w:eastAsia="Times New Roman" w:cs="Arial"/>
+          <w:b/>
+          <w:bCs/>
+          <w:i/>
+          <w:iCs/>
+          <w:color w:val="000000"/>
+          <w:kern w:val="0"/>
+          <w:sz w:val="28"/>
+          <w:szCs w:val="28"/>
+          <w:lang w:val="ru-RU" w:eastAsia="zh-CN" w:bidi="ar-SA"/>
+        </w:rPr>
+        <w:t>5.3 Редактирование проекта</w:t>
+      </w:r>
+    </w:p>
+    <w:p>
+      <w:pPr>
+        <w:pStyle w:val="Normal"/>
+        <w:spacing w:lineRule="auto" w:line="240" w:before="0" w:after="0"/>
+        <w:ind w:left="0" w:hanging="0"/>
+        <w:jc w:val="left"/>
+        <w:rPr/>
+      </w:pPr>
+      <w:r>
+        <w:rPr>
+          <w:rFonts w:eastAsia="Times New Roman" w:cs="Arial"/>
+          <w:b w:val="false"/>
+          <w:bCs w:val="false"/>
+          <w:i w:val="false"/>
+          <w:iCs w:val="false"/>
+          <w:color w:val="000000"/>
+          <w:kern w:val="0"/>
+          <w:sz w:val="24"/>
+          <w:szCs w:val="24"/>
+          <w:lang w:val="ru-RU" w:eastAsia="zh-CN" w:bidi="ar-SA"/>
+        </w:rPr>
+        <w:t>Для редактирования проекта необходимо нажать на название проекта. В открывшемся модальном окне можно изменить параметры проекта. Также в данном окне нажатием на символ «+» можно добавить пользователей в проект, в списке пользователей выбрать их роль в проекте. Изменения можно или сохранить или отменить</w:t>
+      </w:r>
+    </w:p>
+    <w:p>
+      <w:pPr>
+        <w:pStyle w:val="Normal"/>
+        <w:spacing w:lineRule="auto" w:line="240" w:before="0" w:after="0"/>
+        <w:ind w:left="0" w:hanging="0"/>
+        <w:jc w:val="left"/>
+        <w:rPr/>
+      </w:pPr>
+      <w:r>
+        <w:rPr>
+          <w:rFonts w:eastAsia="Times New Roman" w:cs="Arial"/>
+          <w:b w:val="false"/>
+          <w:bCs w:val="false"/>
+          <w:i w:val="false"/>
+          <w:iCs w:val="false"/>
+          <w:color w:val="000000"/>
+          <w:kern w:val="0"/>
+          <w:sz w:val="24"/>
+          <w:szCs w:val="24"/>
+          <w:lang w:val="ru-RU" w:eastAsia="zh-CN" w:bidi="ar-SA"/>
+        </w:rPr>
+        <w:t>По нажатию на кнопку «В архив/В работу» немедленно изменяется статус активности проекта.</w:t>
+      </w:r>
+      <w:r>
+        <w:br w:type="page"/>
+      </w:r>
+    </w:p>
+    <w:p>
+      <w:pPr>
+        <w:pStyle w:val="Normal"/>
+        <w:spacing w:lineRule="auto" w:line="360" w:before="0" w:after="0"/>
+        <w:ind w:left="0" w:hanging="0"/>
         <w:jc w:val="center"/>
         <w:rPr/>
       </w:pPr>
       <w:r>
         <w:drawing>
-          <wp:anchor behindDoc="0" distT="0" distB="0" distL="0" distR="0" simplePos="0" locked="0" layoutInCell="0" allowOverlap="1" relativeHeight="12">
+          <wp:anchor behindDoc="0" distT="0" distB="0" distL="0" distR="0" simplePos="0" locked="0" layoutInCell="0" allowOverlap="1" relativeHeight="15">
             <wp:simplePos x="0" y="0"/>
             <wp:positionH relativeFrom="column">
               <wp:align>center</wp:align>
@@ -1332,10 +2950,10 @@
             <wp:positionV relativeFrom="paragraph">
               <wp:posOffset>635</wp:posOffset>
             </wp:positionV>
-            <wp:extent cx="4810760" cy="3733800"/>
+            <wp:extent cx="5940425" cy="2479040"/>
             <wp:effectExtent l="0" t="0" r="0" b="0"/>
-            <wp:wrapTopAndBottom/>
-            <wp:docPr id="10" name="Image10" descr=""/>
+            <wp:wrapSquare wrapText="largest"/>
+            <wp:docPr id="10" name="Image21" descr=""/>
             <wp:cNvGraphicFramePr>
               <a:graphicFrameLocks xmlns:a="http://schemas.openxmlformats.org/drawingml/2006/main" noChangeAspect="1"/>
             </wp:cNvGraphicFramePr>
@@ -1343,7 +2961,7 @@
               <a:graphicData uri="http://schemas.openxmlformats.org/drawingml/2006/picture">
                 <pic:pic xmlns:pic="http://schemas.openxmlformats.org/drawingml/2006/picture">
                   <pic:nvPicPr>
-                    <pic:cNvPr id="10" name="Image10" descr=""/>
+                    <pic:cNvPr id="10" name="Image21" descr=""/>
                     <pic:cNvPicPr>
                       <a:picLocks noChangeAspect="1" noChangeArrowheads="1"/>
                     </pic:cNvPicPr>
@@ -1357,7 +2975,7 @@
                   <pic:spPr bwMode="auto">
                     <a:xfrm>
                       <a:off x="0" y="0"/>
-                      <a:ext cx="4810760" cy="3733800"/>
+                      <a:ext cx="5940425" cy="2479040"/>
                     </a:xfrm>
                     <a:prstGeom prst="rect">
                       <a:avLst/>
@@ -1370,55 +2988,205 @@
         </w:drawing>
       </w:r>
       <w:r>
-        <w:rPr/>
+        <w:rPr>
+          <w:rFonts w:eastAsia="Times New Roman" w:cs="Arial"/>
+          <w:b w:val="false"/>
+          <w:bCs w:val="false"/>
+          <w:i w:val="false"/>
+          <w:iCs w:val="false"/>
+          <w:color w:val="000000"/>
+          <w:kern w:val="0"/>
+          <w:sz w:val="24"/>
+          <w:szCs w:val="24"/>
+          <w:lang w:val="ru-RU" w:eastAsia="zh-CN" w:bidi="ar-SA"/>
+        </w:rPr>
         <w:t>Р</w:t>
       </w:r>
       <w:r>
-        <w:rPr/>
-        <w:t>ис.6. Экран создания задачи.</w:t>
+        <w:rPr>
+          <w:rFonts w:eastAsia="Times New Roman" w:cs="Arial"/>
+          <w:b w:val="false"/>
+          <w:bCs w:val="false"/>
+          <w:i w:val="false"/>
+          <w:iCs w:val="false"/>
+          <w:color w:val="000000"/>
+          <w:kern w:val="0"/>
+          <w:sz w:val="24"/>
+          <w:szCs w:val="24"/>
+          <w:lang w:val="ru-RU" w:eastAsia="zh-CN" w:bidi="ar-SA"/>
+        </w:rPr>
+        <w:t>ис.</w:t>
+      </w:r>
+      <w:r>
+        <w:rPr>
+          <w:rFonts w:eastAsia="Times New Roman" w:cs="Arial"/>
+          <w:b w:val="false"/>
+          <w:bCs w:val="false"/>
+          <w:i w:val="false"/>
+          <w:iCs w:val="false"/>
+          <w:color w:val="000000"/>
+          <w:kern w:val="0"/>
+          <w:sz w:val="24"/>
+          <w:szCs w:val="24"/>
+          <w:lang w:val="ru-RU" w:eastAsia="zh-CN" w:bidi="ar-SA"/>
+        </w:rPr>
+        <w:t>6</w:t>
+      </w:r>
+      <w:r>
+        <w:rPr>
+          <w:rFonts w:eastAsia="Times New Roman" w:cs="Arial"/>
+          <w:b w:val="false"/>
+          <w:bCs w:val="false"/>
+          <w:i w:val="false"/>
+          <w:iCs w:val="false"/>
+          <w:color w:val="000000"/>
+          <w:kern w:val="0"/>
+          <w:sz w:val="24"/>
+          <w:szCs w:val="24"/>
+          <w:lang w:val="ru-RU" w:eastAsia="zh-CN" w:bidi="ar-SA"/>
+        </w:rPr>
+        <w:t xml:space="preserve">. </w:t>
+      </w:r>
+      <w:r>
+        <w:rPr>
+          <w:rFonts w:eastAsia="Times New Roman" w:cs="Arial"/>
+          <w:b w:val="false"/>
+          <w:bCs w:val="false"/>
+          <w:i w:val="false"/>
+          <w:iCs w:val="false"/>
+          <w:color w:val="000000"/>
+          <w:kern w:val="0"/>
+          <w:sz w:val="24"/>
+          <w:szCs w:val="24"/>
+          <w:lang w:val="ru-RU" w:eastAsia="zh-CN" w:bidi="ar-SA"/>
+        </w:rPr>
+        <w:t>Экран редактирования проекта</w:t>
+      </w:r>
+      <w:r>
+        <w:br w:type="page"/>
+      </w:r>
+    </w:p>
+    <w:p>
+      <w:pPr>
+        <w:pStyle w:val="Heading1"/>
+        <w:numPr>
+          <w:ilvl w:val="0"/>
+          <w:numId w:val="0"/>
+        </w:numPr>
+        <w:spacing w:lineRule="auto" w:line="360" w:before="0" w:after="0"/>
+        <w:ind w:left="0" w:hanging="0"/>
+        <w:jc w:val="center"/>
+        <w:rPr/>
+      </w:pPr>
+      <w:r>
+        <w:rPr>
+          <w:rFonts w:eastAsia="Times New Roman" w:cs="Arial"/>
+          <w:b/>
+          <w:bCs/>
+          <w:i w:val="false"/>
+          <w:iCs w:val="false"/>
+          <w:color w:val="000000"/>
+          <w:kern w:val="0"/>
+          <w:sz w:val="32"/>
+          <w:szCs w:val="32"/>
+          <w:lang w:val="ru-RU" w:eastAsia="zh-CN" w:bidi="ar-SA"/>
+        </w:rPr>
+        <w:t xml:space="preserve">Управление </w:t>
+      </w:r>
+      <w:r>
+        <w:rPr>
+          <w:rFonts w:eastAsia="Times New Roman" w:cs="Arial"/>
+          <w:b/>
+          <w:bCs/>
+          <w:i w:val="false"/>
+          <w:iCs w:val="false"/>
+          <w:color w:val="000000"/>
+          <w:kern w:val="0"/>
+          <w:sz w:val="32"/>
+          <w:szCs w:val="32"/>
+          <w:lang w:val="ru-RU" w:eastAsia="zh-CN" w:bidi="ar-SA"/>
+        </w:rPr>
+        <w:t>релизами</w:t>
+      </w:r>
+    </w:p>
+    <w:p>
+      <w:pPr>
+        <w:pStyle w:val="Heading2"/>
+        <w:numPr>
+          <w:ilvl w:val="0"/>
+          <w:numId w:val="2"/>
+        </w:numPr>
+        <w:spacing w:lineRule="auto" w:line="360" w:before="0" w:after="0"/>
+        <w:ind w:left="0" w:hanging="0"/>
+        <w:jc w:val="left"/>
+        <w:rPr>
+          <w:rFonts w:ascii="Times New Roman" w:hAnsi="Times New Roman" w:eastAsia="Times New Roman" w:cs="Arial"/>
+          <w:b/>
+          <w:b/>
+          <w:bCs/>
+          <w:i/>
+          <w:i/>
+          <w:iCs/>
+          <w:color w:val="000000"/>
+          <w:kern w:val="0"/>
+          <w:sz w:val="28"/>
+          <w:szCs w:val="28"/>
+          <w:lang w:val="ru-RU" w:eastAsia="zh-CN" w:bidi="ar-SA"/>
+        </w:rPr>
+      </w:pPr>
+      <w:r>
+        <w:rPr>
+          <w:rFonts w:eastAsia="Times New Roman" w:cs="Arial" w:ascii="Times New Roman" w:hAnsi="Times New Roman"/>
+          <w:b/>
+          <w:bCs/>
+          <w:i/>
+          <w:iCs/>
+          <w:color w:val="000000"/>
+          <w:kern w:val="0"/>
+          <w:sz w:val="28"/>
+          <w:szCs w:val="28"/>
+          <w:lang w:val="ru-RU" w:eastAsia="zh-CN" w:bidi="ar-SA"/>
+        </w:rPr>
+        <w:t>Переход к управлению релизами</w:t>
       </w:r>
     </w:p>
     <w:p>
       <w:pPr>
         <w:pStyle w:val="Normal"/>
-        <w:spacing w:lineRule="auto" w:line="360" w:before="0" w:after="0"/>
-        <w:ind w:hanging="0"/>
+        <w:spacing w:lineRule="auto" w:line="240" w:before="0" w:after="0"/>
+        <w:ind w:left="0" w:hanging="0"/>
         <w:jc w:val="left"/>
         <w:rPr/>
       </w:pPr>
       <w:r>
         <w:rPr>
-          <w:rFonts w:cs="Arial"/>
-          <w:b/>
-          <w:bCs/>
-          <w:i/>
-          <w:iCs/>
-        </w:rPr>
-        <w:t>1.7.3 Экран редактирования задачи</w:t>
-      </w:r>
-    </w:p>
-    <w:p>
-      <w:pPr>
-        <w:pStyle w:val="Normal"/>
-        <w:spacing w:lineRule="auto" w:line="360" w:before="0" w:after="0"/>
-        <w:ind w:hanging="0"/>
-        <w:jc w:val="center"/>
-        <w:rPr/>
-      </w:pPr>
+          <w:rFonts w:eastAsia="Times New Roman" w:cs="Arial"/>
+          <w:b w:val="false"/>
+          <w:bCs w:val="false"/>
+          <w:i w:val="false"/>
+          <w:iCs w:val="false"/>
+          <w:color w:val="000000"/>
+          <w:kern w:val="0"/>
+          <w:sz w:val="24"/>
+          <w:szCs w:val="24"/>
+          <w:lang w:val="ru-RU" w:eastAsia="zh-CN" w:bidi="ar-SA"/>
+        </w:rPr>
+        <w:t xml:space="preserve">Для перехода к релизам в боковом меню перехода следует выбрать экран «Релизы». Экран </w:t>
+      </w:r>
       <w:r>
         <w:drawing>
-          <wp:anchor behindDoc="0" distT="0" distB="0" distL="0" distR="0" simplePos="0" locked="0" layoutInCell="0" allowOverlap="1" relativeHeight="13">
+          <wp:anchor behindDoc="0" distT="0" distB="0" distL="0" distR="0" simplePos="0" locked="0" layoutInCell="0" allowOverlap="1" relativeHeight="16">
             <wp:simplePos x="0" y="0"/>
             <wp:positionH relativeFrom="column">
-              <wp:align>center</wp:align>
+              <wp:posOffset>-123825</wp:posOffset>
             </wp:positionH>
             <wp:positionV relativeFrom="paragraph">
-              <wp:posOffset>635</wp:posOffset>
+              <wp:posOffset>562610</wp:posOffset>
             </wp:positionV>
-            <wp:extent cx="5940425" cy="3311525"/>
+            <wp:extent cx="5940425" cy="2479040"/>
             <wp:effectExtent l="0" t="0" r="0" b="0"/>
-            <wp:wrapTopAndBottom/>
-            <wp:docPr id="11" name="Image12" descr=""/>
+            <wp:wrapSquare wrapText="largest"/>
+            <wp:docPr id="11" name="Image22" descr=""/>
             <wp:cNvGraphicFramePr>
               <a:graphicFrameLocks xmlns:a="http://schemas.openxmlformats.org/drawingml/2006/main" noChangeAspect="1"/>
             </wp:cNvGraphicFramePr>
@@ -1426,7 +3194,7 @@
               <a:graphicData uri="http://schemas.openxmlformats.org/drawingml/2006/picture">
                 <pic:pic xmlns:pic="http://schemas.openxmlformats.org/drawingml/2006/picture">
                   <pic:nvPicPr>
-                    <pic:cNvPr id="11" name="Image12" descr=""/>
+                    <pic:cNvPr id="11" name="Image22" descr=""/>
                     <pic:cNvPicPr>
                       <a:picLocks noChangeAspect="1" noChangeArrowheads="1"/>
                     </pic:cNvPicPr>
@@ -1440,7 +3208,7 @@
                   <pic:spPr bwMode="auto">
                     <a:xfrm>
                       <a:off x="0" y="0"/>
-                      <a:ext cx="5940425" cy="3311525"/>
+                      <a:ext cx="5940425" cy="2479040"/>
                     </a:xfrm>
                     <a:prstGeom prst="rect">
                       <a:avLst/>
@@ -1453,71 +3221,348 @@
         </w:drawing>
       </w:r>
       <w:r>
-        <w:rPr/>
-        <w:t>Р</w:t>
-      </w:r>
-      <w:r>
-        <w:rPr/>
-        <w:t>ис.7. Экран просмотра информации о задаче.</w:t>
-      </w:r>
-      <w:r>
-        <w:br w:type="page"/>
+        <w:rPr>
+          <w:rFonts w:eastAsia="Times New Roman" w:cs="Arial"/>
+          <w:b w:val="false"/>
+          <w:bCs w:val="false"/>
+          <w:i w:val="false"/>
+          <w:iCs w:val="false"/>
+          <w:color w:val="000000"/>
+          <w:kern w:val="0"/>
+          <w:sz w:val="24"/>
+          <w:szCs w:val="24"/>
+          <w:lang w:val="ru-RU" w:eastAsia="zh-CN" w:bidi="ar-SA"/>
+        </w:rPr>
+        <w:t>п</w:t>
+      </w:r>
+      <w:r>
+        <w:rPr>
+          <w:rFonts w:eastAsia="Times New Roman" w:cs="Arial"/>
+          <w:b w:val="false"/>
+          <w:bCs w:val="false"/>
+          <w:i w:val="false"/>
+          <w:iCs w:val="false"/>
+          <w:color w:val="000000"/>
+          <w:kern w:val="0"/>
+          <w:sz w:val="24"/>
+          <w:szCs w:val="24"/>
+          <w:lang w:val="ru-RU" w:eastAsia="zh-CN" w:bidi="ar-SA"/>
+        </w:rPr>
+        <w:t>о функциям аналогичен экрану просмотра проектов (5).</w:t>
+      </w:r>
+    </w:p>
+    <w:p>
+      <w:pPr>
+        <w:pStyle w:val="Normal"/>
+        <w:spacing w:lineRule="auto" w:line="240" w:before="0" w:after="0"/>
+        <w:ind w:left="0" w:hanging="0"/>
+        <w:jc w:val="left"/>
+        <w:rPr>
+          <w:rFonts w:ascii="Times New Roman" w:hAnsi="Times New Roman" w:eastAsia="Times New Roman" w:cs="Arial"/>
+          <w:b w:val="false"/>
+          <w:b w:val="false"/>
+          <w:bCs w:val="false"/>
+          <w:i w:val="false"/>
+          <w:i w:val="false"/>
+          <w:iCs w:val="false"/>
+          <w:color w:val="000000"/>
+          <w:kern w:val="0"/>
+          <w:sz w:val="24"/>
+          <w:szCs w:val="24"/>
+          <w:lang w:val="ru-RU" w:eastAsia="zh-CN" w:bidi="ar-SA"/>
+        </w:rPr>
+      </w:pPr>
+      <w:r>
+        <w:rPr/>
       </w:r>
     </w:p>
     <w:p>
       <w:pPr>
         <w:pStyle w:val="Normal"/>
         <w:spacing w:lineRule="auto" w:line="360" w:before="0" w:after="0"/>
-        <w:ind w:hanging="0"/>
+        <w:ind w:left="0" w:hanging="0"/>
         <w:jc w:val="center"/>
         <w:rPr/>
       </w:pPr>
       <w:r>
-        <w:rPr/>
+        <w:rPr>
+          <w:rFonts w:eastAsia="Times New Roman" w:cs="Arial"/>
+          <w:b w:val="false"/>
+          <w:bCs w:val="false"/>
+          <w:i w:val="false"/>
+          <w:iCs w:val="false"/>
+          <w:color w:val="000000"/>
+          <w:kern w:val="0"/>
+          <w:sz w:val="24"/>
+          <w:szCs w:val="24"/>
+          <w:lang w:val="ru-RU" w:eastAsia="zh-CN" w:bidi="ar-SA"/>
+        </w:rPr>
+        <w:t>Рис.</w:t>
+      </w:r>
+      <w:r>
+        <w:rPr>
+          <w:rFonts w:eastAsia="Times New Roman" w:cs="Arial"/>
+          <w:b w:val="false"/>
+          <w:bCs w:val="false"/>
+          <w:i w:val="false"/>
+          <w:iCs w:val="false"/>
+          <w:color w:val="000000"/>
+          <w:kern w:val="0"/>
+          <w:sz w:val="24"/>
+          <w:szCs w:val="24"/>
+          <w:lang w:val="ru-RU" w:eastAsia="zh-CN" w:bidi="ar-SA"/>
+        </w:rPr>
+        <w:t>7</w:t>
+      </w:r>
+      <w:r>
+        <w:rPr>
+          <w:rFonts w:eastAsia="Times New Roman" w:cs="Arial"/>
+          <w:b w:val="false"/>
+          <w:bCs w:val="false"/>
+          <w:i w:val="false"/>
+          <w:iCs w:val="false"/>
+          <w:color w:val="000000"/>
+          <w:kern w:val="0"/>
+          <w:sz w:val="24"/>
+          <w:szCs w:val="24"/>
+          <w:lang w:val="ru-RU" w:eastAsia="zh-CN" w:bidi="ar-SA"/>
+        </w:rPr>
+        <w:t xml:space="preserve">. </w:t>
+      </w:r>
+      <w:r>
+        <w:rPr>
+          <w:rFonts w:eastAsia="Times New Roman" w:cs="Arial"/>
+          <w:b w:val="false"/>
+          <w:bCs w:val="false"/>
+          <w:i w:val="false"/>
+          <w:iCs w:val="false"/>
+          <w:color w:val="000000"/>
+          <w:kern w:val="0"/>
+          <w:sz w:val="24"/>
+          <w:szCs w:val="24"/>
+          <w:lang w:val="ru-RU" w:eastAsia="zh-CN" w:bidi="ar-SA"/>
+        </w:rPr>
+        <w:t xml:space="preserve">Экран </w:t>
+      </w:r>
+      <w:r>
+        <w:rPr>
+          <w:rFonts w:eastAsia="Times New Roman" w:cs="Arial"/>
+          <w:b w:val="false"/>
+          <w:bCs w:val="false"/>
+          <w:i w:val="false"/>
+          <w:iCs w:val="false"/>
+          <w:color w:val="000000"/>
+          <w:kern w:val="0"/>
+          <w:sz w:val="24"/>
+          <w:szCs w:val="24"/>
+          <w:lang w:val="ru-RU" w:eastAsia="zh-CN" w:bidi="ar-SA"/>
+        </w:rPr>
+        <w:t>просмотра релизов</w:t>
+      </w:r>
+    </w:p>
+    <w:p>
+      <w:pPr>
+        <w:pStyle w:val="Heading2"/>
+        <w:numPr>
+          <w:ilvl w:val="1"/>
+          <w:numId w:val="2"/>
+        </w:numPr>
+        <w:spacing w:lineRule="auto" w:line="360" w:before="0" w:after="0"/>
+        <w:ind w:left="0" w:hanging="0"/>
+        <w:jc w:val="left"/>
+        <w:rPr>
+          <w:rFonts w:ascii="Times New Roman" w:hAnsi="Times New Roman" w:eastAsia="Times New Roman" w:cs="Arial"/>
+          <w:b/>
+          <w:b/>
+          <w:bCs/>
+          <w:i/>
+          <w:i/>
+          <w:iCs/>
+          <w:color w:val="000000"/>
+          <w:kern w:val="0"/>
+          <w:sz w:val="28"/>
+          <w:szCs w:val="28"/>
+          <w:lang w:val="ru-RU" w:eastAsia="zh-CN" w:bidi="ar-SA"/>
+        </w:rPr>
+      </w:pPr>
+      <w:r>
+        <w:rPr>
+          <w:rFonts w:eastAsia="Times New Roman" w:cs="Arial" w:ascii="Times New Roman" w:hAnsi="Times New Roman"/>
+          <w:b/>
+          <w:bCs/>
+          <w:i/>
+          <w:iCs/>
+          <w:color w:val="000000"/>
+          <w:kern w:val="0"/>
+          <w:sz w:val="28"/>
+          <w:szCs w:val="28"/>
+          <w:lang w:val="ru-RU" w:eastAsia="zh-CN" w:bidi="ar-SA"/>
+        </w:rPr>
+        <w:t>С</w:t>
+      </w:r>
+      <w:r>
+        <w:rPr>
+          <w:rFonts w:eastAsia="Times New Roman" w:cs="Arial" w:ascii="Times New Roman" w:hAnsi="Times New Roman"/>
+          <w:b/>
+          <w:bCs/>
+          <w:i/>
+          <w:iCs/>
+          <w:color w:val="000000"/>
+          <w:kern w:val="0"/>
+          <w:sz w:val="28"/>
+          <w:szCs w:val="28"/>
+          <w:lang w:val="ru-RU" w:eastAsia="zh-CN" w:bidi="ar-SA"/>
+        </w:rPr>
+        <w:t>оздание релиза</w:t>
+      </w:r>
+    </w:p>
+    <w:p>
+      <w:pPr>
+        <w:pStyle w:val="Normal"/>
+        <w:spacing w:lineRule="auto" w:line="240" w:before="0" w:after="0"/>
+        <w:ind w:left="0" w:hanging="0"/>
+        <w:jc w:val="left"/>
+        <w:rPr/>
+      </w:pPr>
+      <w:r>
+        <w:rPr>
+          <w:rFonts w:eastAsia="Times New Roman" w:cs="Arial"/>
+          <w:b w:val="false"/>
+          <w:bCs w:val="false"/>
+          <w:i w:val="false"/>
+          <w:iCs w:val="false"/>
+          <w:color w:val="000000"/>
+          <w:kern w:val="0"/>
+          <w:sz w:val="24"/>
+          <w:szCs w:val="24"/>
+          <w:lang w:val="ru-RU" w:eastAsia="zh-CN" w:bidi="ar-SA"/>
+        </w:rPr>
+        <w:t>Д</w:t>
+      </w:r>
+      <w:r>
+        <w:rPr>
+          <w:rFonts w:eastAsia="Times New Roman" w:cs="Arial"/>
+          <w:b w:val="false"/>
+          <w:bCs w:val="false"/>
+          <w:i w:val="false"/>
+          <w:iCs w:val="false"/>
+          <w:color w:val="000000"/>
+          <w:kern w:val="0"/>
+          <w:sz w:val="24"/>
+          <w:szCs w:val="24"/>
+          <w:lang w:val="ru-RU" w:eastAsia="zh-CN" w:bidi="ar-SA"/>
+        </w:rPr>
+        <w:t>ля создания релиза необходимо нажать на кнопку создания релиза на экране просмотра релизов. В появившемся модальном окне, аналогичном Рис.4 необходимо заполнить информацию о релизе и обязательно выбрать проект, к которому релиз относится.</w:t>
+      </w:r>
+    </w:p>
+    <w:p>
+      <w:pPr>
+        <w:pStyle w:val="Normal"/>
+        <w:spacing w:lineRule="auto" w:line="240" w:before="0" w:after="0"/>
+        <w:ind w:left="0" w:hanging="0"/>
+        <w:jc w:val="left"/>
+        <w:rPr>
+          <w:rFonts w:ascii="Times New Roman" w:hAnsi="Times New Roman" w:eastAsia="Times New Roman" w:cs="Arial"/>
+          <w:b w:val="false"/>
+          <w:b w:val="false"/>
+          <w:bCs w:val="false"/>
+          <w:i w:val="false"/>
+          <w:i w:val="false"/>
+          <w:iCs w:val="false"/>
+          <w:color w:val="000000"/>
+          <w:kern w:val="0"/>
+          <w:sz w:val="24"/>
+          <w:szCs w:val="24"/>
+          <w:lang w:val="ru-RU" w:eastAsia="zh-CN" w:bidi="ar-SA"/>
+        </w:rPr>
+      </w:pPr>
+      <w:r>
+        <w:rPr/>
+      </w:r>
+    </w:p>
+    <w:p>
+      <w:pPr>
+        <w:pStyle w:val="Heading2"/>
+        <w:numPr>
+          <w:ilvl w:val="1"/>
+          <w:numId w:val="2"/>
+        </w:numPr>
+        <w:spacing w:lineRule="auto" w:line="360" w:before="0" w:after="0"/>
+        <w:ind w:left="0" w:hanging="0"/>
+        <w:jc w:val="left"/>
+        <w:rPr>
+          <w:b/>
+          <w:b/>
+          <w:bCs/>
+          <w:i/>
+          <w:i/>
+          <w:iCs/>
+          <w:sz w:val="28"/>
+          <w:szCs w:val="28"/>
+        </w:rPr>
+      </w:pPr>
+      <w:r>
+        <w:rPr>
+          <w:rFonts w:eastAsia="Times New Roman" w:cs="Arial" w:ascii="Times New Roman" w:hAnsi="Times New Roman"/>
+          <w:b/>
+          <w:bCs/>
+          <w:i/>
+          <w:iCs/>
+          <w:color w:val="000000"/>
+          <w:kern w:val="0"/>
+          <w:sz w:val="28"/>
+          <w:szCs w:val="28"/>
+          <w:lang w:val="ru-RU" w:eastAsia="zh-CN" w:bidi="ar-SA"/>
+        </w:rPr>
+        <w:t>Просмотр информации о релизе</w:t>
+      </w:r>
+    </w:p>
+    <w:p>
+      <w:pPr>
+        <w:pStyle w:val="Normal"/>
+        <w:spacing w:lineRule="auto" w:line="240" w:before="0" w:after="0"/>
+        <w:ind w:left="0" w:hanging="0"/>
+        <w:jc w:val="left"/>
+        <w:rPr/>
+      </w:pPr>
+      <w:r>
+        <w:rPr>
+          <w:rFonts w:eastAsia="Times New Roman" w:cs="Arial"/>
+          <w:b w:val="false"/>
+          <w:bCs w:val="false"/>
+          <w:i w:val="false"/>
+          <w:iCs w:val="false"/>
+          <w:color w:val="000000"/>
+          <w:kern w:val="0"/>
+          <w:sz w:val="24"/>
+          <w:szCs w:val="24"/>
+          <w:lang w:val="ru-RU" w:eastAsia="zh-CN" w:bidi="ar-SA"/>
+        </w:rPr>
+        <w:t>Для просмотра релиза необходимо нажать на название релиза в списке релизов. На Рис.8 приведен экран информации о релизе</w:t>
       </w:r>
     </w:p>
     <w:p>
       <w:pPr>
         <w:pStyle w:val="Normal"/>
         <w:spacing w:lineRule="auto" w:line="360" w:before="0" w:after="0"/>
-        <w:ind w:hanging="0"/>
-        <w:jc w:val="left"/>
-        <w:rPr/>
-      </w:pPr>
-      <w:r>
-        <w:rPr>
-          <w:rFonts w:cs="Arial"/>
-          <w:b/>
-          <w:bCs/>
-          <w:i/>
-          <w:iCs/>
-        </w:rPr>
-        <w:t>1.7.4 Экран редактирования задачи</w:t>
-      </w:r>
-    </w:p>
-    <w:p>
-      <w:pPr>
-        <w:pStyle w:val="Normal"/>
-        <w:spacing w:lineRule="auto" w:line="360" w:before="0" w:after="0"/>
-        <w:ind w:hanging="0"/>
-        <w:jc w:val="left"/>
-        <w:rPr>
-          <w:rFonts w:cs="Arial"/>
-          <w:b/>
-          <w:b/>
-          <w:bCs/>
-          <w:i/>
-          <w:i/>
-          <w:iCs/>
-        </w:rPr>
-      </w:pPr>
-      <w:r>
-        <w:rPr/>
+        <w:ind w:left="0" w:hanging="0"/>
+        <w:jc w:val="center"/>
+        <w:rPr/>
+      </w:pPr>
+      <w:r>
         <w:drawing>
-          <wp:inline distT="0" distB="0" distL="0" distR="0">
-            <wp:extent cx="5114925" cy="4035425"/>
+          <wp:anchor behindDoc="0" distT="0" distB="0" distL="0" distR="0" simplePos="0" locked="0" layoutInCell="0" allowOverlap="1" relativeHeight="17">
+            <wp:simplePos x="0" y="0"/>
+            <wp:positionH relativeFrom="column">
+              <wp:align>center</wp:align>
+            </wp:positionH>
+            <wp:positionV relativeFrom="paragraph">
+              <wp:posOffset>635</wp:posOffset>
+            </wp:positionV>
+            <wp:extent cx="5940425" cy="2609850"/>
             <wp:effectExtent l="0" t="0" r="0" b="0"/>
-            <wp:docPr id="12" name="Image11" descr=""/>
+            <wp:wrapSquare wrapText="largest"/>
+            <wp:docPr id="12" name="Image23" descr=""/>
             <wp:cNvGraphicFramePr>
               <a:graphicFrameLocks xmlns:a="http://schemas.openxmlformats.org/drawingml/2006/main" noChangeAspect="1"/>
             </wp:cNvGraphicFramePr>
@@ -1525,7 +3570,7 @@
               <a:graphicData uri="http://schemas.openxmlformats.org/drawingml/2006/picture">
                 <pic:pic xmlns:pic="http://schemas.openxmlformats.org/drawingml/2006/picture">
                   <pic:nvPicPr>
-                    <pic:cNvPr id="12" name="Image11" descr=""/>
+                    <pic:cNvPr id="12" name="Image23" descr=""/>
                     <pic:cNvPicPr>
                       <a:picLocks noChangeAspect="1" noChangeArrowheads="1"/>
                     </pic:cNvPicPr>
@@ -1539,7 +3584,7 @@
                   <pic:spPr bwMode="auto">
                     <a:xfrm>
                       <a:off x="0" y="0"/>
-                      <a:ext cx="5114925" cy="4035425"/>
+                      <a:ext cx="5940425" cy="2609850"/>
                     </a:xfrm>
                     <a:prstGeom prst="rect">
                       <a:avLst/>
@@ -1548,21 +3593,456 @@
                 </pic:pic>
               </a:graphicData>
             </a:graphic>
-          </wp:inline>
+          </wp:anchor>
         </w:drawing>
+      </w:r>
+      <w:r>
+        <w:rPr>
+          <w:rFonts w:eastAsia="Times New Roman" w:cs="Arial"/>
+          <w:b w:val="false"/>
+          <w:bCs w:val="false"/>
+          <w:i w:val="false"/>
+          <w:iCs w:val="false"/>
+          <w:color w:val="000000"/>
+          <w:kern w:val="0"/>
+          <w:sz w:val="24"/>
+          <w:szCs w:val="24"/>
+          <w:lang w:val="ru-RU" w:eastAsia="zh-CN" w:bidi="ar-SA"/>
+        </w:rPr>
+        <w:t>Р</w:t>
+      </w:r>
+      <w:r>
+        <w:rPr>
+          <w:rFonts w:eastAsia="Times New Roman" w:cs="Arial"/>
+          <w:b w:val="false"/>
+          <w:bCs w:val="false"/>
+          <w:i w:val="false"/>
+          <w:iCs w:val="false"/>
+          <w:color w:val="000000"/>
+          <w:kern w:val="0"/>
+          <w:sz w:val="24"/>
+          <w:szCs w:val="24"/>
+          <w:lang w:val="ru-RU" w:eastAsia="zh-CN" w:bidi="ar-SA"/>
+        </w:rPr>
+        <w:t>ис.</w:t>
+      </w:r>
+      <w:r>
+        <w:rPr>
+          <w:rFonts w:eastAsia="Times New Roman" w:cs="Arial"/>
+          <w:b w:val="false"/>
+          <w:bCs w:val="false"/>
+          <w:i w:val="false"/>
+          <w:iCs w:val="false"/>
+          <w:color w:val="000000"/>
+          <w:kern w:val="0"/>
+          <w:sz w:val="24"/>
+          <w:szCs w:val="24"/>
+          <w:lang w:val="ru-RU" w:eastAsia="zh-CN" w:bidi="ar-SA"/>
+        </w:rPr>
+        <w:t>8</w:t>
+      </w:r>
+      <w:r>
+        <w:rPr>
+          <w:rFonts w:eastAsia="Times New Roman" w:cs="Arial"/>
+          <w:b w:val="false"/>
+          <w:bCs w:val="false"/>
+          <w:i w:val="false"/>
+          <w:iCs w:val="false"/>
+          <w:color w:val="000000"/>
+          <w:kern w:val="0"/>
+          <w:sz w:val="24"/>
+          <w:szCs w:val="24"/>
+          <w:lang w:val="ru-RU" w:eastAsia="zh-CN" w:bidi="ar-SA"/>
+        </w:rPr>
+        <w:t xml:space="preserve">. </w:t>
+      </w:r>
+      <w:r>
+        <w:rPr>
+          <w:rFonts w:eastAsia="Times New Roman" w:cs="Arial"/>
+          <w:b w:val="false"/>
+          <w:bCs w:val="false"/>
+          <w:i w:val="false"/>
+          <w:iCs w:val="false"/>
+          <w:color w:val="000000"/>
+          <w:kern w:val="0"/>
+          <w:sz w:val="24"/>
+          <w:szCs w:val="24"/>
+          <w:lang w:val="ru-RU" w:eastAsia="zh-CN" w:bidi="ar-SA"/>
+        </w:rPr>
+        <w:t xml:space="preserve">Экран </w:t>
+      </w:r>
+      <w:r>
+        <w:rPr>
+          <w:rFonts w:eastAsia="Times New Roman" w:cs="Arial"/>
+          <w:b w:val="false"/>
+          <w:bCs w:val="false"/>
+          <w:i w:val="false"/>
+          <w:iCs w:val="false"/>
+          <w:color w:val="000000"/>
+          <w:kern w:val="0"/>
+          <w:sz w:val="24"/>
+          <w:szCs w:val="24"/>
+          <w:lang w:val="ru-RU" w:eastAsia="zh-CN" w:bidi="ar-SA"/>
+        </w:rPr>
+        <w:t>информации о релизе</w:t>
+      </w:r>
+    </w:p>
+    <w:p>
+      <w:pPr>
+        <w:pStyle w:val="Heading2"/>
+        <w:numPr>
+          <w:ilvl w:val="1"/>
+          <w:numId w:val="2"/>
+        </w:numPr>
+        <w:spacing w:lineRule="auto" w:line="360" w:before="0" w:after="0"/>
+        <w:ind w:left="0" w:hanging="0"/>
+        <w:jc w:val="left"/>
+        <w:rPr>
+          <w:rFonts w:ascii="Times New Roman" w:hAnsi="Times New Roman" w:eastAsia="Times New Roman" w:cs="Arial"/>
+          <w:b/>
+          <w:b/>
+          <w:bCs/>
+          <w:i/>
+          <w:i/>
+          <w:iCs/>
+          <w:color w:val="000000"/>
+          <w:kern w:val="0"/>
+          <w:sz w:val="28"/>
+          <w:szCs w:val="28"/>
+          <w:lang w:val="ru-RU" w:eastAsia="zh-CN" w:bidi="ar-SA"/>
+        </w:rPr>
+      </w:pPr>
+      <w:r>
+        <w:rPr>
+          <w:rFonts w:eastAsia="Times New Roman" w:cs="Arial" w:ascii="Times New Roman" w:hAnsi="Times New Roman"/>
+          <w:b/>
+          <w:bCs/>
+          <w:i/>
+          <w:iCs/>
+          <w:color w:val="000000"/>
+          <w:kern w:val="0"/>
+          <w:sz w:val="28"/>
+          <w:szCs w:val="28"/>
+          <w:lang w:val="ru-RU" w:eastAsia="zh-CN" w:bidi="ar-SA"/>
+        </w:rPr>
+        <w:t xml:space="preserve">Удаление релиза </w:t>
+      </w:r>
+    </w:p>
+    <w:p>
+      <w:pPr>
+        <w:pStyle w:val="Normal"/>
+        <w:spacing w:lineRule="auto" w:line="240" w:before="0" w:after="0"/>
+        <w:ind w:left="0" w:hanging="0"/>
+        <w:jc w:val="left"/>
+        <w:rPr/>
+      </w:pPr>
+      <w:r>
+        <w:rPr>
+          <w:rFonts w:eastAsia="Times New Roman" w:cs="Arial"/>
+          <w:b w:val="false"/>
+          <w:bCs w:val="false"/>
+          <w:i w:val="false"/>
+          <w:iCs w:val="false"/>
+          <w:color w:val="000000"/>
+          <w:kern w:val="0"/>
+          <w:sz w:val="24"/>
+          <w:szCs w:val="24"/>
+          <w:lang w:val="ru-RU" w:eastAsia="zh-CN" w:bidi="ar-SA"/>
+        </w:rPr>
+        <w:t>Для удаления релиза необходимо нажать «Удалить» на экране информации и подтвердить удаление</w:t>
+      </w:r>
+    </w:p>
+    <w:p>
+      <w:pPr>
+        <w:pStyle w:val="Normal"/>
+        <w:spacing w:lineRule="auto" w:line="240" w:before="0" w:after="0"/>
+        <w:ind w:left="0" w:hanging="0"/>
+        <w:jc w:val="left"/>
+        <w:rPr>
+          <w:rFonts w:ascii="Times New Roman" w:hAnsi="Times New Roman" w:eastAsia="Times New Roman" w:cs="Arial"/>
+          <w:b w:val="false"/>
+          <w:b w:val="false"/>
+          <w:bCs w:val="false"/>
+          <w:i w:val="false"/>
+          <w:i w:val="false"/>
+          <w:iCs w:val="false"/>
+          <w:color w:val="000000"/>
+          <w:kern w:val="0"/>
+          <w:sz w:val="24"/>
+          <w:szCs w:val="24"/>
+          <w:lang w:val="ru-RU" w:eastAsia="zh-CN" w:bidi="ar-SA"/>
+        </w:rPr>
+      </w:pPr>
+      <w:r>
+        <w:rPr/>
+      </w:r>
+    </w:p>
+    <w:p>
+      <w:pPr>
+        <w:pStyle w:val="Heading2"/>
+        <w:numPr>
+          <w:ilvl w:val="1"/>
+          <w:numId w:val="2"/>
+        </w:numPr>
+        <w:spacing w:lineRule="auto" w:line="360" w:before="0" w:after="0"/>
+        <w:ind w:left="0" w:hanging="0"/>
+        <w:jc w:val="left"/>
+        <w:rPr>
+          <w:b/>
+          <w:b/>
+          <w:bCs/>
+          <w:i/>
+          <w:i/>
+          <w:iCs/>
+          <w:sz w:val="28"/>
+          <w:szCs w:val="28"/>
+        </w:rPr>
+      </w:pPr>
+      <w:r>
+        <w:rPr>
+          <w:rFonts w:eastAsia="Times New Roman" w:cs="Arial" w:ascii="Times New Roman" w:hAnsi="Times New Roman"/>
+          <w:b/>
+          <w:bCs/>
+          <w:i/>
+          <w:iCs/>
+          <w:color w:val="000000"/>
+          <w:kern w:val="0"/>
+          <w:sz w:val="28"/>
+          <w:szCs w:val="28"/>
+          <w:lang w:val="ru-RU" w:eastAsia="zh-CN" w:bidi="ar-SA"/>
+        </w:rPr>
+        <w:t xml:space="preserve">Закрытие релиза </w:t>
+      </w:r>
+    </w:p>
+    <w:p>
+      <w:pPr>
+        <w:pStyle w:val="Normal"/>
+        <w:spacing w:lineRule="auto" w:line="240" w:before="0" w:after="0"/>
+        <w:ind w:left="0" w:hanging="0"/>
+        <w:jc w:val="left"/>
+        <w:rPr/>
+      </w:pPr>
+      <w:r>
+        <w:rPr>
+          <w:rFonts w:eastAsia="Times New Roman" w:cs="Arial"/>
+          <w:b w:val="false"/>
+          <w:bCs w:val="false"/>
+          <w:i w:val="false"/>
+          <w:iCs w:val="false"/>
+          <w:color w:val="000000"/>
+          <w:kern w:val="0"/>
+          <w:sz w:val="24"/>
+          <w:szCs w:val="24"/>
+          <w:lang w:val="ru-RU" w:eastAsia="zh-CN" w:bidi="ar-SA"/>
+        </w:rPr>
+        <w:t>Для закрытия релиза необходимо нажать «Закрыть» на экране информации и подтвердить закрытие</w:t>
+      </w:r>
+    </w:p>
+    <w:p>
+      <w:pPr>
+        <w:pStyle w:val="Heading2"/>
+        <w:numPr>
+          <w:ilvl w:val="1"/>
+          <w:numId w:val="2"/>
+        </w:numPr>
+        <w:spacing w:lineRule="auto" w:line="360" w:before="0" w:after="0"/>
+        <w:ind w:left="0" w:hanging="0"/>
+        <w:jc w:val="left"/>
+        <w:rPr>
+          <w:b/>
+          <w:b/>
+          <w:bCs/>
+          <w:i/>
+          <w:i/>
+          <w:iCs/>
+          <w:sz w:val="28"/>
+          <w:szCs w:val="28"/>
+        </w:rPr>
+      </w:pPr>
+      <w:r>
+        <w:rPr>
+          <w:rFonts w:eastAsia="Times New Roman" w:cs="Arial" w:ascii="Times New Roman" w:hAnsi="Times New Roman"/>
+          <w:b/>
+          <w:bCs/>
+          <w:i/>
+          <w:iCs/>
+          <w:color w:val="000000"/>
+          <w:kern w:val="0"/>
+          <w:sz w:val="28"/>
+          <w:szCs w:val="28"/>
+          <w:lang w:val="ru-RU" w:eastAsia="zh-CN" w:bidi="ar-SA"/>
+        </w:rPr>
+        <w:t xml:space="preserve">Редактирование релиза </w:t>
+      </w:r>
+    </w:p>
+    <w:p>
+      <w:pPr>
+        <w:pStyle w:val="Normal"/>
+        <w:spacing w:lineRule="auto" w:line="240" w:before="0" w:after="0"/>
+        <w:ind w:left="0" w:hanging="0"/>
+        <w:jc w:val="left"/>
+        <w:rPr/>
+      </w:pPr>
+      <w:r>
+        <w:rPr>
+          <w:rFonts w:eastAsia="Times New Roman" w:cs="Arial"/>
+          <w:b w:val="false"/>
+          <w:bCs w:val="false"/>
+          <w:i w:val="false"/>
+          <w:iCs w:val="false"/>
+          <w:color w:val="000000"/>
+          <w:kern w:val="0"/>
+          <w:sz w:val="24"/>
+          <w:szCs w:val="24"/>
+          <w:lang w:val="ru-RU" w:eastAsia="zh-CN" w:bidi="ar-SA"/>
+        </w:rPr>
+        <w:t>Для редактирования релиза необходимо нажать «Редактировать» на экране информации. В открывшемся модальном окне доступно изменение парамертов релиза, а также добавление в релиз задач из выпадающего меню при помощи кнопки «+»</w:t>
       </w:r>
     </w:p>
     <w:p>
       <w:pPr>
         <w:pStyle w:val="Normal"/>
         <w:spacing w:lineRule="auto" w:line="360" w:before="0" w:after="0"/>
-        <w:ind w:hanging="0"/>
+        <w:ind w:left="0" w:hanging="0"/>
         <w:jc w:val="center"/>
         <w:rPr/>
       </w:pPr>
       <w:r>
-        <w:rPr/>
-        <w:t>Рис.8. Экран редактирования задачи.</w:t>
+        <w:drawing>
+          <wp:anchor behindDoc="0" distT="0" distB="0" distL="0" distR="0" simplePos="0" locked="0" layoutInCell="0" allowOverlap="1" relativeHeight="18">
+            <wp:simplePos x="0" y="0"/>
+            <wp:positionH relativeFrom="column">
+              <wp:align>center</wp:align>
+            </wp:positionH>
+            <wp:positionV relativeFrom="paragraph">
+              <wp:posOffset>635</wp:posOffset>
+            </wp:positionV>
+            <wp:extent cx="5940425" cy="2475865"/>
+            <wp:effectExtent l="0" t="0" r="0" b="0"/>
+            <wp:wrapSquare wrapText="largest"/>
+            <wp:docPr id="13" name="Image24" descr=""/>
+            <wp:cNvGraphicFramePr>
+              <a:graphicFrameLocks xmlns:a="http://schemas.openxmlformats.org/drawingml/2006/main" noChangeAspect="1"/>
+            </wp:cNvGraphicFramePr>
+            <a:graphic xmlns:a="http://schemas.openxmlformats.org/drawingml/2006/main">
+              <a:graphicData uri="http://schemas.openxmlformats.org/drawingml/2006/picture">
+                <pic:pic xmlns:pic="http://schemas.openxmlformats.org/drawingml/2006/picture">
+                  <pic:nvPicPr>
+                    <pic:cNvPr id="13" name="Image24" descr=""/>
+                    <pic:cNvPicPr>
+                      <a:picLocks noChangeAspect="1" noChangeArrowheads="1"/>
+                    </pic:cNvPicPr>
+                  </pic:nvPicPr>
+                  <pic:blipFill>
+                    <a:blip r:embed="rId14"/>
+                    <a:stretch>
+                      <a:fillRect/>
+                    </a:stretch>
+                  </pic:blipFill>
+                  <pic:spPr bwMode="auto">
+                    <a:xfrm>
+                      <a:off x="0" y="0"/>
+                      <a:ext cx="5940425" cy="2475865"/>
+                    </a:xfrm>
+                    <a:prstGeom prst="rect">
+                      <a:avLst/>
+                    </a:prstGeom>
+                  </pic:spPr>
+                </pic:pic>
+              </a:graphicData>
+            </a:graphic>
+          </wp:anchor>
+        </w:drawing>
+      </w:r>
+      <w:r>
+        <w:rPr>
+          <w:rFonts w:eastAsia="Times New Roman" w:cs="Arial"/>
+          <w:b w:val="false"/>
+          <w:bCs w:val="false"/>
+          <w:i w:val="false"/>
+          <w:iCs w:val="false"/>
+          <w:color w:val="000000"/>
+          <w:kern w:val="0"/>
+          <w:sz w:val="24"/>
+          <w:szCs w:val="24"/>
+          <w:lang w:val="ru-RU" w:eastAsia="zh-CN" w:bidi="ar-SA"/>
+        </w:rPr>
+        <w:t>Р</w:t>
+      </w:r>
+      <w:r>
+        <w:rPr>
+          <w:rFonts w:eastAsia="Times New Roman" w:cs="Arial"/>
+          <w:b w:val="false"/>
+          <w:bCs w:val="false"/>
+          <w:i w:val="false"/>
+          <w:iCs w:val="false"/>
+          <w:color w:val="000000"/>
+          <w:kern w:val="0"/>
+          <w:sz w:val="24"/>
+          <w:szCs w:val="24"/>
+          <w:lang w:val="ru-RU" w:eastAsia="zh-CN" w:bidi="ar-SA"/>
+        </w:rPr>
+        <w:t>ис.</w:t>
+      </w:r>
+      <w:r>
+        <w:rPr>
+          <w:rFonts w:eastAsia="Times New Roman" w:cs="Arial"/>
+          <w:b w:val="false"/>
+          <w:bCs w:val="false"/>
+          <w:i w:val="false"/>
+          <w:iCs w:val="false"/>
+          <w:color w:val="000000"/>
+          <w:kern w:val="0"/>
+          <w:sz w:val="24"/>
+          <w:szCs w:val="24"/>
+          <w:lang w:val="ru-RU" w:eastAsia="zh-CN" w:bidi="ar-SA"/>
+        </w:rPr>
+        <w:t>9</w:t>
+      </w:r>
+      <w:r>
+        <w:rPr>
+          <w:rFonts w:eastAsia="Times New Roman" w:cs="Arial"/>
+          <w:b w:val="false"/>
+          <w:bCs w:val="false"/>
+          <w:i w:val="false"/>
+          <w:iCs w:val="false"/>
+          <w:color w:val="000000"/>
+          <w:kern w:val="0"/>
+          <w:sz w:val="24"/>
+          <w:szCs w:val="24"/>
+          <w:lang w:val="ru-RU" w:eastAsia="zh-CN" w:bidi="ar-SA"/>
+        </w:rPr>
+        <w:t xml:space="preserve">. </w:t>
+      </w:r>
+      <w:r>
+        <w:rPr>
+          <w:rFonts w:eastAsia="Times New Roman" w:cs="Arial"/>
+          <w:b w:val="false"/>
+          <w:bCs w:val="false"/>
+          <w:i w:val="false"/>
+          <w:iCs w:val="false"/>
+          <w:color w:val="000000"/>
+          <w:kern w:val="0"/>
+          <w:sz w:val="24"/>
+          <w:szCs w:val="24"/>
+          <w:lang w:val="ru-RU" w:eastAsia="zh-CN" w:bidi="ar-SA"/>
+        </w:rPr>
+        <w:t xml:space="preserve">Экран </w:t>
+      </w:r>
+      <w:r>
+        <w:rPr>
+          <w:rFonts w:eastAsia="Times New Roman" w:cs="Arial"/>
+          <w:b w:val="false"/>
+          <w:bCs w:val="false"/>
+          <w:i w:val="false"/>
+          <w:iCs w:val="false"/>
+          <w:color w:val="000000"/>
+          <w:kern w:val="0"/>
+          <w:sz w:val="24"/>
+          <w:szCs w:val="24"/>
+          <w:lang w:val="ru-RU" w:eastAsia="zh-CN" w:bidi="ar-SA"/>
+        </w:rPr>
+        <w:t>редактирования релиза</w:t>
       </w:r>
       <w:r>
         <w:br w:type="page"/>
@@ -1577,17 +4057,232 @@
         </w:numPr>
         <w:spacing w:lineRule="auto" w:line="360" w:before="0" w:after="0"/>
         <w:ind w:left="0" w:hanging="0"/>
-        <w:rPr>
+        <w:jc w:val="center"/>
+        <w:rPr>
+          <w:rFonts w:ascii="Times New Roman" w:hAnsi="Times New Roman" w:eastAsia="Times New Roman" w:cs="Arial"/>
+          <w:b/>
+          <w:b/>
+          <w:bCs/>
+          <w:i w:val="false"/>
+          <w:i w:val="false"/>
+          <w:iCs w:val="false"/>
+          <w:color w:val="000000"/>
+          <w:kern w:val="0"/>
           <w:sz w:val="32"/>
           <w:szCs w:val="32"/>
-        </w:rPr>
-      </w:pPr>
-      <w:r>
-        <w:rPr>
+          <w:lang w:val="ru-RU" w:eastAsia="zh-CN" w:bidi="ar-SA"/>
+        </w:rPr>
+      </w:pPr>
+      <w:r>
+        <w:rPr>
+          <w:rFonts w:eastAsia="Times New Roman" w:cs="Arial"/>
+          <w:b/>
+          <w:bCs/>
+          <w:i w:val="false"/>
+          <w:iCs w:val="false"/>
+          <w:color w:val="000000"/>
+          <w:kern w:val="0"/>
           <w:sz w:val="32"/>
           <w:szCs w:val="32"/>
-        </w:rPr>
-        <w:t>Управление релизами</w:t>
+          <w:lang w:val="ru-RU" w:eastAsia="zh-CN" w:bidi="ar-SA"/>
+        </w:rPr>
+        <w:t>Работа с исключительными ситуациями</w:t>
+      </w:r>
+    </w:p>
+    <w:p>
+      <w:pPr>
+        <w:pStyle w:val="Heading2"/>
+        <w:numPr>
+          <w:ilvl w:val="0"/>
+          <w:numId w:val="2"/>
+        </w:numPr>
+        <w:spacing w:lineRule="auto" w:line="360" w:before="0" w:after="0"/>
+        <w:ind w:left="0" w:hanging="0"/>
+        <w:jc w:val="left"/>
+        <w:rPr>
+          <w:rFonts w:ascii="Times New Roman" w:hAnsi="Times New Roman" w:eastAsia="Times New Roman" w:cs="Arial"/>
+          <w:b/>
+          <w:b/>
+          <w:bCs/>
+          <w:i/>
+          <w:i/>
+          <w:iCs/>
+          <w:color w:val="000000"/>
+          <w:kern w:val="0"/>
+          <w:sz w:val="28"/>
+          <w:szCs w:val="28"/>
+          <w:lang w:val="ru-RU" w:eastAsia="zh-CN" w:bidi="ar-SA"/>
+        </w:rPr>
+      </w:pPr>
+      <w:r>
+        <w:drawing>
+          <wp:anchor behindDoc="0" distT="0" distB="0" distL="0" distR="0" simplePos="0" locked="0" layoutInCell="0" allowOverlap="1" relativeHeight="19">
+            <wp:simplePos x="0" y="0"/>
+            <wp:positionH relativeFrom="column">
+              <wp:posOffset>66675</wp:posOffset>
+            </wp:positionH>
+            <wp:positionV relativeFrom="paragraph">
+              <wp:posOffset>821055</wp:posOffset>
+            </wp:positionV>
+            <wp:extent cx="5940425" cy="2494280"/>
+            <wp:effectExtent l="0" t="0" r="0" b="0"/>
+            <wp:wrapSquare wrapText="largest"/>
+            <wp:docPr id="14" name="Image6" descr=""/>
+            <wp:cNvGraphicFramePr>
+              <a:graphicFrameLocks xmlns:a="http://schemas.openxmlformats.org/drawingml/2006/main" noChangeAspect="1"/>
+            </wp:cNvGraphicFramePr>
+            <a:graphic xmlns:a="http://schemas.openxmlformats.org/drawingml/2006/main">
+              <a:graphicData uri="http://schemas.openxmlformats.org/drawingml/2006/picture">
+                <pic:pic xmlns:pic="http://schemas.openxmlformats.org/drawingml/2006/picture">
+                  <pic:nvPicPr>
+                    <pic:cNvPr id="14" name="Image6" descr=""/>
+                    <pic:cNvPicPr>
+                      <a:picLocks noChangeAspect="1" noChangeArrowheads="1"/>
+                    </pic:cNvPicPr>
+                  </pic:nvPicPr>
+                  <pic:blipFill>
+                    <a:blip r:embed="rId15"/>
+                    <a:stretch>
+                      <a:fillRect/>
+                    </a:stretch>
+                  </pic:blipFill>
+                  <pic:spPr bwMode="auto">
+                    <a:xfrm>
+                      <a:off x="0" y="0"/>
+                      <a:ext cx="5940425" cy="2494280"/>
+                    </a:xfrm>
+                    <a:prstGeom prst="rect">
+                      <a:avLst/>
+                    </a:prstGeom>
+                  </pic:spPr>
+                </pic:pic>
+              </a:graphicData>
+            </a:graphic>
+          </wp:anchor>
+        </w:drawing>
+      </w:r>
+      <w:r>
+        <w:rPr>
+          <w:rFonts w:eastAsia="Times New Roman" w:cs="Arial" w:ascii="Times New Roman" w:hAnsi="Times New Roman"/>
+          <w:b/>
+          <w:bCs/>
+          <w:i/>
+          <w:iCs/>
+          <w:color w:val="000000"/>
+          <w:kern w:val="0"/>
+          <w:sz w:val="28"/>
+          <w:szCs w:val="28"/>
+          <w:lang w:val="ru-RU" w:eastAsia="zh-CN" w:bidi="ar-SA"/>
+        </w:rPr>
+        <w:t>О</w:t>
+      </w:r>
+      <w:r>
+        <w:rPr>
+          <w:rFonts w:eastAsia="Times New Roman" w:cs="Arial" w:ascii="Times New Roman" w:hAnsi="Times New Roman"/>
+          <w:b/>
+          <w:bCs/>
+          <w:i/>
+          <w:iCs/>
+          <w:color w:val="000000"/>
+          <w:kern w:val="0"/>
+          <w:sz w:val="28"/>
+          <w:szCs w:val="28"/>
+          <w:lang w:val="ru-RU" w:eastAsia="zh-CN" w:bidi="ar-SA"/>
+        </w:rPr>
+        <w:t>тображение ошибок</w:t>
+      </w:r>
+    </w:p>
+    <w:p>
+      <w:pPr>
+        <w:pStyle w:val="Normal"/>
+        <w:spacing w:lineRule="auto" w:line="240" w:before="0" w:after="0"/>
+        <w:ind w:left="0" w:hanging="0"/>
+        <w:jc w:val="left"/>
+        <w:rPr/>
+      </w:pPr>
+      <w:r>
+        <w:rPr>
+          <w:rFonts w:eastAsia="Times New Roman" w:cs="Arial"/>
+          <w:b w:val="false"/>
+          <w:bCs w:val="false"/>
+          <w:i w:val="false"/>
+          <w:iCs w:val="false"/>
+          <w:color w:val="000000"/>
+          <w:kern w:val="0"/>
+          <w:sz w:val="24"/>
+          <w:szCs w:val="24"/>
+          <w:lang w:val="ru-RU" w:eastAsia="zh-CN" w:bidi="ar-SA"/>
+        </w:rPr>
+        <w:t>При работе в системе могут возникнуть ошибки. При обнаружении интерфейсом данной ошибки, будет выведено сообщение в красном прямоугольнике в правом нижнем углу</w:t>
+      </w:r>
+    </w:p>
+    <w:p>
+      <w:pPr>
+        <w:pStyle w:val="Normal"/>
+        <w:spacing w:lineRule="auto" w:line="360" w:before="0" w:after="0"/>
+        <w:ind w:left="0" w:hanging="0"/>
+        <w:jc w:val="center"/>
+        <w:rPr/>
+      </w:pPr>
+      <w:r>
+        <w:rPr>
+          <w:rFonts w:eastAsia="Times New Roman" w:cs="Arial"/>
+          <w:b w:val="false"/>
+          <w:bCs w:val="false"/>
+          <w:i w:val="false"/>
+          <w:iCs w:val="false"/>
+          <w:color w:val="000000"/>
+          <w:kern w:val="0"/>
+          <w:sz w:val="24"/>
+          <w:szCs w:val="24"/>
+          <w:lang w:val="ru-RU" w:eastAsia="zh-CN" w:bidi="ar-SA"/>
+        </w:rPr>
+        <w:t>Рис.</w:t>
+      </w:r>
+      <w:r>
+        <w:rPr>
+          <w:rFonts w:eastAsia="Times New Roman" w:cs="Arial"/>
+          <w:b w:val="false"/>
+          <w:bCs w:val="false"/>
+          <w:i w:val="false"/>
+          <w:iCs w:val="false"/>
+          <w:color w:val="000000"/>
+          <w:kern w:val="0"/>
+          <w:sz w:val="24"/>
+          <w:szCs w:val="24"/>
+          <w:lang w:val="ru-RU" w:eastAsia="zh-CN" w:bidi="ar-SA"/>
+        </w:rPr>
+        <w:t>10</w:t>
+      </w:r>
+      <w:r>
+        <w:rPr>
+          <w:rFonts w:eastAsia="Times New Roman" w:cs="Arial"/>
+          <w:b w:val="false"/>
+          <w:bCs w:val="false"/>
+          <w:i w:val="false"/>
+          <w:iCs w:val="false"/>
+          <w:color w:val="000000"/>
+          <w:kern w:val="0"/>
+          <w:sz w:val="24"/>
+          <w:szCs w:val="24"/>
+          <w:lang w:val="ru-RU" w:eastAsia="zh-CN" w:bidi="ar-SA"/>
+        </w:rPr>
+        <w:t xml:space="preserve">. </w:t>
+      </w:r>
+      <w:r>
+        <w:rPr>
+          <w:rFonts w:eastAsia="Times New Roman" w:cs="Arial"/>
+          <w:b w:val="false"/>
+          <w:bCs w:val="false"/>
+          <w:i w:val="false"/>
+          <w:iCs w:val="false"/>
+          <w:color w:val="000000"/>
+          <w:kern w:val="0"/>
+          <w:sz w:val="24"/>
+          <w:szCs w:val="24"/>
+          <w:lang w:val="ru-RU" w:eastAsia="zh-CN" w:bidi="ar-SA"/>
+        </w:rPr>
+        <w:t>Пример ошибки</w:t>
       </w:r>
     </w:p>
     <w:p>
@@ -1599,6 +4294,185 @@
         </w:numPr>
         <w:spacing w:lineRule="auto" w:line="360" w:before="0" w:after="0"/>
         <w:ind w:left="0" w:hanging="0"/>
+        <w:jc w:val="left"/>
+        <w:rPr>
+          <w:rFonts w:ascii="Times New Roman" w:hAnsi="Times New Roman" w:eastAsia="Times New Roman" w:cs="Arial"/>
+          <w:b w:val="false"/>
+          <w:b w:val="false"/>
+          <w:bCs w:val="false"/>
+          <w:i w:val="false"/>
+          <w:i w:val="false"/>
+          <w:iCs w:val="false"/>
+          <w:color w:val="000000"/>
+          <w:kern w:val="0"/>
+          <w:sz w:val="24"/>
+          <w:szCs w:val="24"/>
+          <w:lang w:val="ru-RU" w:eastAsia="zh-CN" w:bidi="ar-SA"/>
+        </w:rPr>
+      </w:pPr>
+      <w:r>
+        <w:rPr>
+          <w:rFonts w:eastAsia="Times New Roman" w:cs="Arial" w:ascii="Times New Roman" w:hAnsi="Times New Roman"/>
+          <w:b w:val="false"/>
+          <w:bCs w:val="false"/>
+          <w:i w:val="false"/>
+          <w:iCs w:val="false"/>
+          <w:color w:val="000000"/>
+          <w:kern w:val="0"/>
+          <w:sz w:val="24"/>
+          <w:szCs w:val="24"/>
+          <w:lang w:val="ru-RU" w:eastAsia="zh-CN" w:bidi="ar-SA"/>
+        </w:rPr>
+        <w:t>Пользовательские ошибки</w:t>
+      </w:r>
+    </w:p>
+    <w:p>
+      <w:pPr>
+        <w:pStyle w:val="Normal"/>
+        <w:spacing w:lineRule="auto" w:line="240" w:before="0" w:after="0"/>
+        <w:ind w:left="0" w:hanging="0"/>
+        <w:jc w:val="left"/>
+        <w:rPr/>
+      </w:pPr>
+      <w:r>
+        <w:rPr>
+          <w:rFonts w:eastAsia="Times New Roman" w:cs="Arial"/>
+          <w:b w:val="false"/>
+          <w:bCs w:val="false"/>
+          <w:i w:val="false"/>
+          <w:iCs w:val="false"/>
+          <w:color w:val="000000"/>
+          <w:kern w:val="0"/>
+          <w:sz w:val="24"/>
+          <w:szCs w:val="24"/>
+          <w:lang w:val="ru-RU" w:eastAsia="zh-CN" w:bidi="ar-SA"/>
+        </w:rPr>
+        <w:t>При некорректном заполнении полей и дублировании имён будет показана ошибка. При получении данных ошибок следует проверить корректность данных, а также свериться с руководством пользователя по требованиям к полям. Также пользовательской ошибкой считается доступ к операциям и данным, к которым у пользователя доступ ограничен.</w:t>
+      </w:r>
+    </w:p>
+    <w:p>
+      <w:pPr>
+        <w:pStyle w:val="Normal"/>
+        <w:spacing w:lineRule="auto" w:line="360" w:before="0" w:after="0"/>
+        <w:ind w:left="0" w:hanging="0"/>
+        <w:jc w:val="left"/>
+        <w:rPr/>
+      </w:pPr>
+      <w:r>
+        <w:rPr>
+          <w:rFonts w:eastAsia="Times New Roman" w:cs="Arial"/>
+          <w:b w:val="false"/>
+          <w:bCs w:val="false"/>
+          <w:i w:val="false"/>
+          <w:iCs w:val="false"/>
+          <w:color w:val="000000"/>
+          <w:kern w:val="0"/>
+          <w:sz w:val="24"/>
+          <w:szCs w:val="24"/>
+          <w:lang w:val="ru-RU" w:eastAsia="zh-CN" w:bidi="ar-SA"/>
+        </w:rPr>
+        <w:t xml:space="preserve"> </w:t>
+      </w:r>
+    </w:p>
+    <w:p>
+      <w:pPr>
+        <w:pStyle w:val="Heading2"/>
+        <w:numPr>
+          <w:ilvl w:val="1"/>
+          <w:numId w:val="2"/>
+        </w:numPr>
+        <w:spacing w:lineRule="auto" w:line="360" w:before="0" w:after="0"/>
+        <w:ind w:left="0" w:hanging="0"/>
+        <w:jc w:val="left"/>
+        <w:rPr>
+          <w:rFonts w:ascii="Times New Roman" w:hAnsi="Times New Roman" w:eastAsia="Times New Roman" w:cs="Arial"/>
+          <w:b/>
+          <w:b/>
+          <w:bCs/>
+          <w:i/>
+          <w:i/>
+          <w:iCs/>
+          <w:color w:val="000000"/>
+          <w:kern w:val="0"/>
+          <w:sz w:val="28"/>
+          <w:szCs w:val="28"/>
+          <w:lang w:val="ru-RU" w:eastAsia="zh-CN" w:bidi="ar-SA"/>
+        </w:rPr>
+      </w:pPr>
+      <w:r>
+        <w:rPr>
+          <w:rFonts w:eastAsia="Times New Roman" w:cs="Arial" w:ascii="Times New Roman" w:hAnsi="Times New Roman"/>
+          <w:b/>
+          <w:bCs/>
+          <w:i/>
+          <w:iCs/>
+          <w:color w:val="000000"/>
+          <w:kern w:val="0"/>
+          <w:sz w:val="28"/>
+          <w:szCs w:val="28"/>
+          <w:lang w:val="ru-RU" w:eastAsia="zh-CN" w:bidi="ar-SA"/>
+        </w:rPr>
+        <w:t>Системные и сетевые ошибки</w:t>
+      </w:r>
+    </w:p>
+    <w:p>
+      <w:pPr>
+        <w:pStyle w:val="Normal"/>
+        <w:spacing w:lineRule="auto" w:line="240" w:before="0" w:after="0"/>
+        <w:ind w:left="0" w:hanging="0"/>
+        <w:jc w:val="left"/>
+        <w:rPr/>
+      </w:pPr>
+      <w:r>
+        <w:rPr>
+          <w:rFonts w:eastAsia="Times New Roman" w:cs="Arial"/>
+          <w:b w:val="false"/>
+          <w:bCs w:val="false"/>
+          <w:i w:val="false"/>
+          <w:iCs w:val="false"/>
+          <w:color w:val="000000"/>
+          <w:kern w:val="0"/>
+          <w:sz w:val="24"/>
+          <w:szCs w:val="24"/>
+          <w:lang w:val="ru-RU" w:eastAsia="zh-CN" w:bidi="ar-SA"/>
+        </w:rPr>
+        <w:t>При проблемах с системой могут возникнуть системные и сетевые ошибки. При возникновении подобной ошибки, а также отсутствии результатов действий пользователя (добавления, удаления, перехода), следует выйти из системы и попробовать повторить вход. При повторении ошибок следует проверить доступ к сети, корректрость работы браузера на других сайтах, выполнить очистку куков по инструкции для используемого браузера и обратиться к администратору сервера.</w:t>
+      </w:r>
+      <w:r>
+        <w:br w:type="page"/>
+      </w:r>
+    </w:p>
+    <w:p>
+      <w:pPr>
+        <w:pStyle w:val="Heading1"/>
+        <w:numPr>
+          <w:ilvl w:val="0"/>
+          <w:numId w:val="0"/>
+        </w:numPr>
+        <w:spacing w:lineRule="auto" w:line="360" w:before="0" w:after="0"/>
+        <w:ind w:left="0" w:hanging="0"/>
+        <w:rPr>
+          <w:sz w:val="32"/>
+          <w:szCs w:val="32"/>
+        </w:rPr>
+      </w:pPr>
+      <w:r>
+        <w:rPr>
+          <w:sz w:val="32"/>
+          <w:szCs w:val="32"/>
+        </w:rPr>
+        <w:t>Управление релизами</w:t>
+      </w:r>
+    </w:p>
+    <w:p>
+      <w:pPr>
+        <w:pStyle w:val="Heading2"/>
+        <w:numPr>
+          <w:ilvl w:val="1"/>
+          <w:numId w:val="2"/>
+        </w:numPr>
+        <w:spacing w:lineRule="auto" w:line="360" w:before="0" w:after="0"/>
+        <w:ind w:left="0" w:hanging="0"/>
         <w:rPr>
           <w:rFonts w:ascii="Times New Roman" w:hAnsi="Times New Roman" w:cs="Times New Roman"/>
           <w:lang w:val="en-US"/>
@@ -1622,7 +4496,7 @@
       </w:pPr>
       <w:r>
         <w:drawing>
-          <wp:anchor behindDoc="0" distT="0" distB="0" distL="0" distR="0" simplePos="0" locked="0" layoutInCell="0" allowOverlap="1" relativeHeight="14">
+          <wp:anchor behindDoc="0" distT="0" distB="0" distL="0" distR="0" simplePos="0" locked="0" layoutInCell="0" allowOverlap="1" relativeHeight="7">
             <wp:simplePos x="0" y="0"/>
             <wp:positionH relativeFrom="column">
               <wp:align>center</wp:align>
@@ -1633,7 +4507,7 @@
             <wp:extent cx="5940425" cy="4156710"/>
             <wp:effectExtent l="0" t="0" r="0" b="0"/>
             <wp:wrapTopAndBottom/>
-            <wp:docPr id="13" name="Image13" descr=""/>
+            <wp:docPr id="15" name="Image13" descr=""/>
             <wp:cNvGraphicFramePr>
               <a:graphicFrameLocks xmlns:a="http://schemas.openxmlformats.org/drawingml/2006/main" noChangeAspect="1"/>
             </wp:cNvGraphicFramePr>
@@ -1641,13 +4515,13 @@
               <a:graphicData uri="http://schemas.openxmlformats.org/drawingml/2006/picture">
                 <pic:pic xmlns:pic="http://schemas.openxmlformats.org/drawingml/2006/picture">
                   <pic:nvPicPr>
-                    <pic:cNvPr id="13" name="Image13" descr=""/>
+                    <pic:cNvPr id="15" name="Image13" descr=""/>
                     <pic:cNvPicPr>
                       <a:picLocks noChangeAspect="1" noChangeArrowheads="1"/>
                     </pic:cNvPicPr>
                   </pic:nvPicPr>
                   <pic:blipFill>
-                    <a:blip r:embed="rId14"/>
+                    <a:blip r:embed="rId16"/>
                     <a:stretch>
                       <a:fillRect/>
                     </a:stretch>
@@ -1706,7 +4580,7 @@
       </w:pPr>
       <w:r>
         <w:drawing>
-          <wp:anchor behindDoc="0" distT="0" distB="0" distL="0" distR="0" simplePos="0" locked="0" layoutInCell="0" allowOverlap="1" relativeHeight="15">
+          <wp:anchor behindDoc="0" distT="0" distB="0" distL="0" distR="0" simplePos="0" locked="0" layoutInCell="0" allowOverlap="1" relativeHeight="8">
             <wp:simplePos x="0" y="0"/>
             <wp:positionH relativeFrom="column">
               <wp:align>center</wp:align>
@@ -1717,7 +4591,7 @@
             <wp:extent cx="5683885" cy="3170555"/>
             <wp:effectExtent l="0" t="0" r="0" b="0"/>
             <wp:wrapSquare wrapText="largest"/>
-            <wp:docPr id="14" name="Image14" descr=""/>
+            <wp:docPr id="16" name="Image14" descr=""/>
             <wp:cNvGraphicFramePr>
               <a:graphicFrameLocks xmlns:a="http://schemas.openxmlformats.org/drawingml/2006/main" noChangeAspect="1"/>
             </wp:cNvGraphicFramePr>
@@ -1725,13 +4599,13 @@
               <a:graphicData uri="http://schemas.openxmlformats.org/drawingml/2006/picture">
                 <pic:pic xmlns:pic="http://schemas.openxmlformats.org/drawingml/2006/picture">
                   <pic:nvPicPr>
-                    <pic:cNvPr id="14" name="Image14" descr=""/>
+                    <pic:cNvPr id="16" name="Image14" descr=""/>
                     <pic:cNvPicPr>
                       <a:picLocks noChangeAspect="1" noChangeArrowheads="1"/>
                     </pic:cNvPicPr>
                   </pic:nvPicPr>
                   <pic:blipFill>
-                    <a:blip r:embed="rId15"/>
+                    <a:blip r:embed="rId17"/>
                     <a:srcRect l="0" t="0" r="0" b="19966"/>
                     <a:stretch>
                       <a:fillRect/>
@@ -1803,7 +4677,7 @@
       </w:pPr>
       <w:r>
         <w:drawing>
-          <wp:anchor behindDoc="0" distT="0" distB="0" distL="0" distR="0" simplePos="0" locked="0" layoutInCell="0" allowOverlap="1" relativeHeight="16">
+          <wp:anchor behindDoc="0" distT="0" distB="0" distL="0" distR="0" simplePos="0" locked="0" layoutInCell="0" allowOverlap="1" relativeHeight="9">
             <wp:simplePos x="0" y="0"/>
             <wp:positionH relativeFrom="column">
               <wp:align>center</wp:align>
@@ -1814,7 +4688,7 @@
             <wp:extent cx="4169410" cy="3560445"/>
             <wp:effectExtent l="0" t="0" r="0" b="0"/>
             <wp:wrapTopAndBottom/>
-            <wp:docPr id="15" name="Image15" descr=""/>
+            <wp:docPr id="17" name="Image15" descr=""/>
             <wp:cNvGraphicFramePr>
               <a:graphicFrameLocks xmlns:a="http://schemas.openxmlformats.org/drawingml/2006/main" noChangeAspect="1"/>
             </wp:cNvGraphicFramePr>
@@ -1822,13 +4696,13 @@
               <a:graphicData uri="http://schemas.openxmlformats.org/drawingml/2006/picture">
                 <pic:pic xmlns:pic="http://schemas.openxmlformats.org/drawingml/2006/picture">
                   <pic:nvPicPr>
-                    <pic:cNvPr id="15" name="Image15" descr=""/>
+                    <pic:cNvPr id="17" name="Image15" descr=""/>
                     <pic:cNvPicPr>
                       <a:picLocks noChangeAspect="1" noChangeArrowheads="1"/>
                     </pic:cNvPicPr>
                   </pic:nvPicPr>
                   <pic:blipFill>
-                    <a:blip r:embed="rId16"/>
+                    <a:blip r:embed="rId18"/>
                     <a:stretch>
                       <a:fillRect/>
                     </a:stretch>
@@ -1899,7 +4773,7 @@
       </w:pPr>
       <w:r>
         <w:drawing>
-          <wp:anchor behindDoc="0" distT="0" distB="0" distL="0" distR="0" simplePos="0" locked="0" layoutInCell="0" allowOverlap="1" relativeHeight="17">
+          <wp:anchor behindDoc="0" distT="0" distB="0" distL="0" distR="0" simplePos="0" locked="0" layoutInCell="0" allowOverlap="1" relativeHeight="10">
             <wp:simplePos x="0" y="0"/>
             <wp:positionH relativeFrom="column">
               <wp:align>center</wp:align>
@@ -1910,7 +4784,7 @@
             <wp:extent cx="5940425" cy="3422650"/>
             <wp:effectExtent l="0" t="0" r="0" b="0"/>
             <wp:wrapSquare wrapText="largest"/>
-            <wp:docPr id="16" name="Image16" descr=""/>
+            <wp:docPr id="18" name="Image16" descr=""/>
             <wp:cNvGraphicFramePr>
               <a:graphicFrameLocks xmlns:a="http://schemas.openxmlformats.org/drawingml/2006/main" noChangeAspect="1"/>
             </wp:cNvGraphicFramePr>
@@ -1918,13 +4792,13 @@
               <a:graphicData uri="http://schemas.openxmlformats.org/drawingml/2006/picture">
                 <pic:pic xmlns:pic="http://schemas.openxmlformats.org/drawingml/2006/picture">
                   <pic:nvPicPr>
-                    <pic:cNvPr id="16" name="Image16" descr=""/>
+                    <pic:cNvPr id="18" name="Image16" descr=""/>
                     <pic:cNvPicPr>
                       <a:picLocks noChangeAspect="1" noChangeArrowheads="1"/>
                     </pic:cNvPicPr>
                   </pic:nvPicPr>
                   <pic:blipFill>
-                    <a:blip r:embed="rId17"/>
+                    <a:blip r:embed="rId19"/>
                     <a:stretch>
                       <a:fillRect/>
                     </a:stretch>
@@ -1954,9 +4828,10 @@
       </w:r>
     </w:p>
     <w:sectPr>
+      <w:headerReference w:type="default" r:id="rId20"/>
       <w:type w:val="nextPage"/>
       <w:pgSz w:w="11906" w:h="16838"/>
-      <w:pgMar w:left="1701" w:right="850" w:header="0" w:top="1134" w:footer="0" w:bottom="1134" w:gutter="0"/>
+      <w:pgMar w:left="1701" w:right="850" w:header="1134" w:top="1813" w:footer="0" w:bottom="1134" w:gutter="0"/>
       <w:pgNumType w:fmt="decimal"/>
       <w:formProt w:val="false"/>
       <w:textDirection w:val="lrTb"/>
@@ -1964,6 +4839,21 @@
     </w:sectPr>
   </w:body>
 </w:document>
+</file>
+
+<file path=word/header1.xml><?xml version="1.0" encoding="utf-8"?>
+<w:hdr xmlns:o="urn:schemas-microsoft-com:office:office" xmlns:r="http://schemas.openxmlformats.org/officeDocument/2006/relationships" xmlns:v="urn:schemas-microsoft-com:vml" xmlns:w="http://schemas.openxmlformats.org/wordprocessingml/2006/main" xmlns:w10="urn:schemas-microsoft-com:office:word" xmlns:wp="http://schemas.openxmlformats.org/drawingml/2006/wordprocessingDrawing" xmlns:wps="http://schemas.microsoft.com/office/word/2010/wordprocessingShape" xmlns:wpg="http://schemas.microsoft.com/office/word/2010/wordprocessingGroup" xmlns:mc="http://schemas.openxmlformats.org/markup-compatibility/2006" xmlns:wp14="http://schemas.microsoft.com/office/word/2010/wordprocessingDrawing" xmlns:w14="http://schemas.microsoft.com/office/word/2010/wordml" mc:Ignorable="w14 wp14">
+  <w:p>
+    <w:pPr>
+      <w:pStyle w:val="Header"/>
+      <w:spacing w:before="0" w:after="120"/>
+      <w:rPr/>
+    </w:pPr>
+    <w:r>
+      <w:rPr/>
+    </w:r>
+  </w:p>
+</w:hdr>
 </file>
 
 <file path=word/numbering.xml><?xml version="1.0" encoding="utf-8"?>
@@ -2660,139 +5550,238 @@
     <w:lvl w:ilvl="0">
       <w:start w:val="1"/>
       <w:numFmt w:val="decimal"/>
-      <w:lvlText w:val="%1"/>
+      <w:lvlText w:val="%1."/>
       <w:lvlJc w:val="left"/>
       <w:pPr>
         <w:tabs>
-          <w:tab w:val="num" w:pos="360"/>
-        </w:tabs>
-        <w:ind w:left="0" w:hanging="0"/>
-      </w:pPr>
-      <w:rPr>
-        <w:rFonts w:cs="Times New Roman"/>
-      </w:rPr>
+          <w:tab w:val="num" w:pos="720"/>
+        </w:tabs>
+        <w:ind w:left="720" w:hanging="360"/>
+      </w:pPr>
+      <w:rPr/>
     </w:lvl>
     <w:lvl w:ilvl="1">
       <w:start w:val="1"/>
       <w:numFmt w:val="decimal"/>
-      <w:lvlText w:val="%1.%2"/>
+      <w:lvlText w:val="%2."/>
       <w:lvlJc w:val="left"/>
       <w:pPr>
         <w:tabs>
-          <w:tab w:val="num" w:pos="360"/>
-        </w:tabs>
-        <w:ind w:left="0" w:hanging="0"/>
-      </w:pPr>
-      <w:rPr>
-        <w:rFonts w:cs="Times New Roman"/>
-      </w:rPr>
+          <w:tab w:val="num" w:pos="1080"/>
+        </w:tabs>
+        <w:ind w:left="1080" w:hanging="360"/>
+      </w:pPr>
+      <w:rPr/>
     </w:lvl>
     <w:lvl w:ilvl="2">
-      <w:start w:val="3"/>
+      <w:start w:val="1"/>
       <w:numFmt w:val="decimal"/>
-      <w:lvlText w:val="%1.%2.%3"/>
+      <w:lvlText w:val="%3."/>
       <w:lvlJc w:val="left"/>
       <w:pPr>
         <w:tabs>
-          <w:tab w:val="num" w:pos="720"/>
-        </w:tabs>
-        <w:ind w:left="0" w:hanging="0"/>
-      </w:pPr>
-      <w:rPr>
-        <w:rFonts w:cs="Times New Roman"/>
-      </w:rPr>
+          <w:tab w:val="num" w:pos="1440"/>
+        </w:tabs>
+        <w:ind w:left="1440" w:hanging="360"/>
+      </w:pPr>
+      <w:rPr/>
     </w:lvl>
     <w:lvl w:ilvl="3">
       <w:start w:val="1"/>
       <w:numFmt w:val="decimal"/>
-      <w:lvlText w:val="%1.%2.%3.%4"/>
+      <w:lvlText w:val="%4."/>
       <w:lvlJc w:val="left"/>
       <w:pPr>
         <w:tabs>
-          <w:tab w:val="num" w:pos="1080"/>
-        </w:tabs>
-        <w:ind w:left="0" w:hanging="0"/>
-      </w:pPr>
-      <w:rPr>
-        <w:rFonts w:cs="Times New Roman"/>
-      </w:rPr>
+          <w:tab w:val="num" w:pos="1800"/>
+        </w:tabs>
+        <w:ind w:left="1800" w:hanging="360"/>
+      </w:pPr>
+      <w:rPr/>
     </w:lvl>
     <w:lvl w:ilvl="4">
       <w:start w:val="1"/>
       <w:numFmt w:val="decimal"/>
-      <w:suff w:val="space"/>
-      <w:lvlText w:val="%1.%2.%3.%4.%5"/>
+      <w:lvlText w:val="%5."/>
       <w:lvlJc w:val="left"/>
       <w:pPr>
         <w:tabs>
-          <w:tab w:val="num" w:pos="0"/>
-        </w:tabs>
-        <w:ind w:left="0" w:hanging="0"/>
-      </w:pPr>
-      <w:rPr>
-        <w:rFonts w:cs="Times New Roman"/>
-      </w:rPr>
+          <w:tab w:val="num" w:pos="2160"/>
+        </w:tabs>
+        <w:ind w:left="2160" w:hanging="360"/>
+      </w:pPr>
+      <w:rPr/>
     </w:lvl>
     <w:lvl w:ilvl="5">
       <w:start w:val="1"/>
       <w:numFmt w:val="decimal"/>
-      <w:suff w:val="space"/>
-      <w:lvlText w:val="%1.%2.%3.%4.%5.%6"/>
+      <w:lvlText w:val="%6."/>
       <w:lvlJc w:val="left"/>
       <w:pPr>
         <w:tabs>
-          <w:tab w:val="num" w:pos="0"/>
-        </w:tabs>
-        <w:ind w:left="0" w:hanging="0"/>
-      </w:pPr>
-      <w:rPr>
-        <w:rFonts w:cs="Times New Roman"/>
-      </w:rPr>
+          <w:tab w:val="num" w:pos="2520"/>
+        </w:tabs>
+        <w:ind w:left="2520" w:hanging="360"/>
+      </w:pPr>
+      <w:rPr/>
     </w:lvl>
     <w:lvl w:ilvl="6">
       <w:start w:val="1"/>
       <w:numFmt w:val="decimal"/>
-      <w:lvlText w:val="%1.%2.%3.%4.%5.%6.%7"/>
+      <w:lvlText w:val="%7."/>
       <w:lvlJc w:val="left"/>
       <w:pPr>
         <w:tabs>
-          <w:tab w:val="num" w:pos="0"/>
-        </w:tabs>
-        <w:ind w:left="0" w:hanging="0"/>
-      </w:pPr>
-      <w:rPr>
-        <w:rFonts w:cs="Times New Roman"/>
-      </w:rPr>
+          <w:tab w:val="num" w:pos="2880"/>
+        </w:tabs>
+        <w:ind w:left="2880" w:hanging="360"/>
+      </w:pPr>
+      <w:rPr/>
     </w:lvl>
     <w:lvl w:ilvl="7">
       <w:start w:val="1"/>
       <w:numFmt w:val="decimal"/>
-      <w:lvlText w:val="%1.%2.%3.%4.%5.%6.%7.%8"/>
+      <w:lvlText w:val="%8."/>
       <w:lvlJc w:val="left"/>
       <w:pPr>
         <w:tabs>
-          <w:tab w:val="num" w:pos="0"/>
-        </w:tabs>
-        <w:ind w:left="0" w:hanging="0"/>
-      </w:pPr>
-      <w:rPr>
-        <w:rFonts w:cs="Times New Roman"/>
-      </w:rPr>
+          <w:tab w:val="num" w:pos="3240"/>
+        </w:tabs>
+        <w:ind w:left="3240" w:hanging="360"/>
+      </w:pPr>
+      <w:rPr/>
     </w:lvl>
     <w:lvl w:ilvl="8">
       <w:start w:val="1"/>
       <w:numFmt w:val="decimal"/>
-      <w:lvlText w:val="%1.%2.%3.%4.%5.%6.%7.%8.%9"/>
+      <w:lvlText w:val="%9."/>
       <w:lvlJc w:val="left"/>
       <w:pPr>
         <w:tabs>
-          <w:tab w:val="num" w:pos="0"/>
-        </w:tabs>
-        <w:ind w:left="0" w:hanging="0"/>
-      </w:pPr>
-      <w:rPr>
-        <w:rFonts w:cs="Times New Roman"/>
-      </w:rPr>
+          <w:tab w:val="num" w:pos="3600"/>
+        </w:tabs>
+        <w:ind w:left="3600" w:hanging="360"/>
+      </w:pPr>
+      <w:rPr/>
+    </w:lvl>
+  </w:abstractNum>
+  <w:abstractNum w:abstractNumId="8">
+    <w:lvl w:ilvl="0">
+      <w:start w:val="1"/>
+      <w:numFmt w:val="decimal"/>
+      <w:lvlText w:val="%1."/>
+      <w:lvlJc w:val="left"/>
+      <w:pPr>
+        <w:tabs>
+          <w:tab w:val="num" w:pos="720"/>
+        </w:tabs>
+        <w:ind w:left="720" w:hanging="360"/>
+      </w:pPr>
+      <w:rPr/>
+    </w:lvl>
+    <w:lvl w:ilvl="1">
+      <w:start w:val="1"/>
+      <w:numFmt w:val="decimal"/>
+      <w:lvlText w:val="%2."/>
+      <w:lvlJc w:val="left"/>
+      <w:pPr>
+        <w:tabs>
+          <w:tab w:val="num" w:pos="1080"/>
+        </w:tabs>
+        <w:ind w:left="1080" w:hanging="360"/>
+      </w:pPr>
+      <w:rPr/>
+    </w:lvl>
+    <w:lvl w:ilvl="2">
+      <w:start w:val="1"/>
+      <w:numFmt w:val="decimal"/>
+      <w:lvlText w:val="%3."/>
+      <w:lvlJc w:val="left"/>
+      <w:pPr>
+        <w:tabs>
+          <w:tab w:val="num" w:pos="1440"/>
+        </w:tabs>
+        <w:ind w:left="1440" w:hanging="360"/>
+      </w:pPr>
+      <w:rPr/>
+    </w:lvl>
+    <w:lvl w:ilvl="3">
+      <w:start w:val="1"/>
+      <w:numFmt w:val="decimal"/>
+      <w:lvlText w:val="%4."/>
+      <w:lvlJc w:val="left"/>
+      <w:pPr>
+        <w:tabs>
+          <w:tab w:val="num" w:pos="1800"/>
+        </w:tabs>
+        <w:ind w:left="1800" w:hanging="360"/>
+      </w:pPr>
+      <w:rPr/>
+    </w:lvl>
+    <w:lvl w:ilvl="4">
+      <w:start w:val="1"/>
+      <w:numFmt w:val="decimal"/>
+      <w:lvlText w:val="%5."/>
+      <w:lvlJc w:val="left"/>
+      <w:pPr>
+        <w:tabs>
+          <w:tab w:val="num" w:pos="2160"/>
+        </w:tabs>
+        <w:ind w:left="2160" w:hanging="360"/>
+      </w:pPr>
+      <w:rPr/>
+    </w:lvl>
+    <w:lvl w:ilvl="5">
+      <w:start w:val="1"/>
+      <w:numFmt w:val="decimal"/>
+      <w:lvlText w:val="%6."/>
+      <w:lvlJc w:val="left"/>
+      <w:pPr>
+        <w:tabs>
+          <w:tab w:val="num" w:pos="2520"/>
+        </w:tabs>
+        <w:ind w:left="2520" w:hanging="360"/>
+      </w:pPr>
+      <w:rPr/>
+    </w:lvl>
+    <w:lvl w:ilvl="6">
+      <w:start w:val="1"/>
+      <w:numFmt w:val="decimal"/>
+      <w:lvlText w:val="%7."/>
+      <w:lvlJc w:val="left"/>
+      <w:pPr>
+        <w:tabs>
+          <w:tab w:val="num" w:pos="2880"/>
+        </w:tabs>
+        <w:ind w:left="2880" w:hanging="360"/>
+      </w:pPr>
+      <w:rPr/>
+    </w:lvl>
+    <w:lvl w:ilvl="7">
+      <w:start w:val="1"/>
+      <w:numFmt w:val="decimal"/>
+      <w:lvlText w:val="%8."/>
+      <w:lvlJc w:val="left"/>
+      <w:pPr>
+        <w:tabs>
+          <w:tab w:val="num" w:pos="3240"/>
+        </w:tabs>
+        <w:ind w:left="3240" w:hanging="360"/>
+      </w:pPr>
+      <w:rPr/>
+    </w:lvl>
+    <w:lvl w:ilvl="8">
+      <w:start w:val="1"/>
+      <w:numFmt w:val="decimal"/>
+      <w:lvlText w:val="%9."/>
+      <w:lvlJc w:val="left"/>
+      <w:pPr>
+        <w:tabs>
+          <w:tab w:val="num" w:pos="3600"/>
+        </w:tabs>
+        <w:ind w:left="3600" w:hanging="360"/>
+      </w:pPr>
+      <w:rPr/>
     </w:lvl>
   </w:abstractNum>
   <w:num w:numId="1">
@@ -2815,6 +5804,9 @@
   </w:num>
   <w:num w:numId="7">
     <w:abstractNumId w:val="7"/>
+  </w:num>
+  <w:num w:numId="8">
+    <w:abstractNumId w:val="8"/>
   </w:num>
 </w:numbering>
 </file>
@@ -3226,7 +6218,7 @@
       <w:kern w:val="0"/>
       <w:sz w:val="24"/>
       <w:szCs w:val="24"/>
-      <w:lang w:val="ru-RU" w:bidi="ar-SA" w:eastAsia="zh-CN"/>
+      <w:lang w:val="ru-RU" w:eastAsia="zh-CN" w:bidi="ar-SA"/>
     </w:rPr>
   </w:style>
   <w:style w:type="paragraph" w:styleId="Heading1">
@@ -3514,6 +6506,11 @@
       <w:lang w:val="ru-RU" w:bidi="ar-SA"/>
     </w:rPr>
   </w:style>
+  <w:style w:type="character" w:styleId="NumberingSymbols">
+    <w:name w:val="Numbering Symbols"/>
+    <w:qFormat/>
+    <w:rPr/>
+  </w:style>
   <w:style w:type="paragraph" w:styleId="Heading" w:customStyle="1">
     <w:name w:val="Heading"/>
     <w:basedOn w:val="Normal"/>
@@ -3770,6 +6767,37 @@
     <w:rPr>
       <w:b/>
       <w:bCs/>
+    </w:rPr>
+  </w:style>
+  <w:style w:type="paragraph" w:styleId="Footer">
+    <w:name w:val="Footer"/>
+    <w:basedOn w:val="Normal"/>
+    <w:pPr>
+      <w:tabs>
+        <w:tab w:val="clear" w:pos="708"/>
+        <w:tab w:val="center" w:pos="4677" w:leader="none"/>
+        <w:tab w:val="right" w:pos="9355" w:leader="none"/>
+      </w:tabs>
+    </w:pPr>
+    <w:rPr>
+      <w:szCs w:val="20"/>
+      <w:lang w:val="x-none" w:eastAsia="x-none"/>
+    </w:rPr>
+  </w:style>
+  <w:style w:type="paragraph" w:styleId="DocumentName">
+    <w:name w:val="Document Name"/>
+    <w:basedOn w:val="Normal"/>
+    <w:qFormat/>
+    <w:pPr>
+      <w:suppressAutoHyphens w:val="true"/>
+      <w:spacing w:lineRule="auto" w:line="288" w:before="120" w:after="120"/>
+      <w:ind w:left="170" w:right="170" w:hanging="0"/>
+      <w:jc w:val="center"/>
+    </w:pPr>
+    <w:rPr>
+      <w:b/>
+      <w:sz w:val="32"/>
+      <w:szCs w:val="36"/>
     </w:rPr>
   </w:style>
   <w:style w:type="numbering" w:styleId="NoList" w:default="1">

</xml_diff>